<commit_message>
Update dist rubrics (run 4)
</commit_message>
<xml_diff>
--- a/dist/engineering-manager/engineering-manager.docx
+++ b/dist/engineering-manager/engineering-manager.docx
@@ -2091,9 +2091,9 @@
   <w:style w:default="1" w:styleId="Normal" w:type="paragraph">
     <w:name w:val="Normal"/>
     <w:qFormat/>
-    <w:rsid w:val="00C23924"/>
+    <w:rsid w:val="00485884"/>
     <w:pPr>
-      <w:spacing w:before="120"/>
+      <w:spacing w:after="40"/>
     </w:pPr>
     <w:rPr>
       <w:rFonts w:ascii="Arial" w:hAnsi="Arial"/>
@@ -2106,11 +2106,11 @@
     <w:link w:val="Heading1Char"/>
     <w:uiPriority w:val="9"/>
     <w:qFormat/>
-    <w:rsid w:val="00C23924"/>
+    <w:rsid w:val="00485884"/>
     <w:pPr>
       <w:keepNext/>
       <w:keepLines/>
-      <w:spacing w:after="80" w:before="360"/>
+      <w:spacing w:after="0"/>
       <w:outlineLvl w:val="0"/>
     </w:pPr>
     <w:rPr>
@@ -2179,7 +2179,7 @@
     <w:pPr>
       <w:keepNext/>
       <w:keepLines/>
-      <w:spacing w:after="40" w:before="80"/>
+      <w:spacing w:before="80"/>
       <w:outlineLvl w:val="3"/>
     </w:pPr>
     <w:rPr>
@@ -2202,7 +2202,7 @@
     <w:pPr>
       <w:keepNext/>
       <w:keepLines/>
-      <w:spacing w:after="40" w:before="80"/>
+      <w:spacing w:before="80"/>
       <w:outlineLvl w:val="4"/>
     </w:pPr>
     <w:rPr>
@@ -2330,7 +2330,7 @@
     <w:basedOn w:val="DefaultParagraphFont"/>
     <w:link w:val="Heading1"/>
     <w:uiPriority w:val="9"/>
-    <w:rsid w:val="00C23924"/>
+    <w:rsid w:val="00485884"/>
     <w:rPr>
       <w:rFonts w:ascii="Arial" w:cstheme="majorBidi" w:eastAsiaTheme="majorEastAsia" w:hAnsi="Arial"/>
       <w:color w:themeColor="accent1" w:themeShade="BF" w:val="0F4761"/>
@@ -2677,6 +2677,41 @@
       <w:smallCaps/>
       <w:color w:themeColor="text1" w:themeTint="A5" w:val="5A5A5A"/>
     </w:rPr>
+  </w:style>
+  <w:style w:styleId="TableGrid" w:type="table">
+    <w:name w:val="Table Grid"/>
+    <w:basedOn w:val="TableNormal"/>
+    <w:uiPriority w:val="39"/>
+    <w:rsid w:val="00081B3D"/>
+    <w:pPr>
+      <w:spacing w:after="0" w:line="240" w:lineRule="auto"/>
+    </w:pPr>
+    <w:rPr>
+      <w:rFonts w:ascii="Arial" w:hAnsi="Arial"/>
+    </w:rPr>
+    <w:tblPr>
+      <w:tblBorders>
+        <w:top w:color="000000" w:space="0" w:sz="4" w:themeColor="text1" w:val="single"/>
+        <w:left w:color="000000" w:space="0" w:sz="4" w:themeColor="text1" w:val="single"/>
+        <w:bottom w:color="000000" w:space="0" w:sz="4" w:themeColor="text1" w:val="single"/>
+        <w:right w:color="000000" w:space="0" w:sz="4" w:themeColor="text1" w:val="single"/>
+        <w:insideH w:color="000000" w:space="0" w:sz="4" w:themeColor="text1" w:val="single"/>
+        <w:insideV w:color="000000" w:space="0" w:sz="4" w:themeColor="text1" w:val="single"/>
+      </w:tblBorders>
+    </w:tblPr>
+    <w:tcPr>
+      <w:shd w:color="auto" w:fill="E8E8E8" w:themeFill="background2" w:val="clear"/>
+      <w:vAlign w:val="center"/>
+    </w:tcPr>
+    <w:tblStylePr w:type="firstRow">
+      <w:pPr>
+        <w:jc w:val="left"/>
+      </w:pPr>
+      <w:tblPr/>
+      <w:tcPr>
+        <w:shd w:color="auto" w:fill="A5C9EB" w:themeFill="text2" w:themeFillTint="40" w:val="clear"/>
+      </w:tcPr>
+    </w:tblStylePr>
   </w:style>
   <w:style w:type="paragraph" w:customStyle="1" w:styleId="SourceCode">
     <w:name w:val="Source Code"/>

</xml_diff>

<commit_message>
Update dist rubrics (run 5)
</commit_message>
<xml_diff>
--- a/dist/engineering-manager/engineering-manager.docx
+++ b/dist/engineering-manager/engineering-manager.docx
@@ -2,13 +2,13 @@
 <file path=word/document.xml><?xml version="1.0" encoding="utf-8"?>
 <w:document xmlns:w="http://schemas.openxmlformats.org/wordprocessingml/2006/main" xmlns:m="http://schemas.openxmlformats.org/officeDocument/2006/math" xmlns:r="http://schemas.openxmlformats.org/officeDocument/2006/relationships" xmlns:o="urn:schemas-microsoft-com:office:office" xmlns:v="urn:schemas-microsoft-com:vml" xmlns:w10="urn:schemas-microsoft-com:office:word" xmlns:a="http://schemas.openxmlformats.org/drawingml/2006/main" xmlns:pic="http://schemas.openxmlformats.org/drawingml/2006/picture" xmlns:wp="http://schemas.openxmlformats.org/drawingml/2006/wordprocessingDrawing">
   <w:body>
-    <w:bookmarkStart w:id="29" w:name="engineering-manager-rubric"/>
+    <w:bookmarkStart w:id="27" w:name="engineering-manager"/>
     <w:p>
       <w:pPr>
         <w:pStyle w:val="Heading1"/>
       </w:pPr>
       <w:r>
-        <w:t xml:space="preserve">Engineering Manager Rubric</w:t>
+        <w:t xml:space="preserve">Engineering Manager</w:t>
       </w:r>
     </w:p>
     <w:p>
@@ -59,29 +59,19 @@
         <w:t xml:space="preserve">Competency Areas</w:t>
       </w:r>
     </w:p>
-    <w:bookmarkStart w:id="20" w:name="Xe4352fecc1632a3e85cba8b8cf60eb2b3d3244e"/>
+    <w:bookmarkStart w:id="20" w:name="X10855a0c5e35801c20553829dfe702366892c53"/>
     <w:p>
       <w:pPr>
         <w:pStyle w:val="Heading3"/>
       </w:pPr>
       <w:r>
-        <w:t xml:space="preserve">A — Performance Management &amp; Team Development · SFIA PEMT / PDSV Level 5–6</w:t>
+        <w:t xml:space="preserve">A - Performance Management &amp; Team Development · SFIA PEMT / PDSV Level 5–6</w:t>
       </w:r>
     </w:p>
     <w:p>
       <w:pPr>
         <w:pStyle w:val="FirstParagraph"/>
       </w:pPr>
-      <w:r>
-        <w:rPr>
-          <w:bCs/>
-          <w:b/>
-        </w:rPr>
-        <w:t xml:space="preserve">Description:</w:t>
-      </w:r>
-      <w:r>
-        <w:br/>
-      </w:r>
       <w:r>
         <w:t xml:space="preserve">The ability to form, lead, and develop engineering teams. This includes setting objectives, providing feedback, managing underperformance, and creating growth opportunities for team members.</w:t>
       </w:r>
@@ -155,7 +145,7 @@
         <w:pStyle w:val="Compact"/>
       </w:pPr>
       <w:r>
-        <w:t xml:space="preserve">Evidence of growing engineers—promotions, skill development, expanded scope</w:t>
+        <w:t xml:space="preserve">Evidence of growing engineers-promotions, skill development, expanded scope</w:t>
       </w:r>
     </w:p>
     <w:p>
@@ -190,29 +180,19 @@
       </w:r>
     </w:p>
     <w:bookmarkEnd w:id="20"/>
-    <w:bookmarkStart w:id="21" w:name="X2a06f76f4f8cee25931b3df5080f9b9b4e97f56"/>
+    <w:bookmarkStart w:id="21" w:name="X420017d46970e32df9efee21e3afe90afeb80f3"/>
     <w:p>
       <w:pPr>
         <w:pStyle w:val="Heading3"/>
       </w:pPr>
       <w:r>
-        <w:t xml:space="preserve">B — Technical Direction &amp; Architecture Input · SFIA ARCH Level 4–5</w:t>
+        <w:t xml:space="preserve">B - Technical Direction &amp; Architecture Input · SFIA ARCH Level 4–5</w:t>
       </w:r>
     </w:p>
     <w:p>
       <w:pPr>
         <w:pStyle w:val="FirstParagraph"/>
       </w:pPr>
-      <w:r>
-        <w:rPr>
-          <w:bCs/>
-          <w:b/>
-        </w:rPr>
-        <w:t xml:space="preserve">Description:</w:t>
-      </w:r>
-      <w:r>
-        <w:br/>
-      </w:r>
       <w:r>
         <w:t xml:space="preserve">The ability to provide technical leadership without being hands-on. This includes contributing to architectural decisions, understanding trade-offs, and ensuring technical quality and direction within the team.</w:t>
       </w:r>
@@ -274,7 +254,7 @@
         <w:pStyle w:val="Compact"/>
       </w:pPr>
       <w:r>
-        <w:t xml:space="preserve">Ensures appropriate technical standards—code review, testing, CI/CD practices</w:t>
+        <w:t xml:space="preserve">Ensures appropriate technical standards-code review, testing, CI/CD practices</w:t>
       </w:r>
     </w:p>
     <w:p>
@@ -321,29 +301,19 @@
       </w:r>
     </w:p>
     <w:bookmarkEnd w:id="21"/>
-    <w:bookmarkStart w:id="22" w:name="Xcc60a94c6450a61e4783ca7b5d6928c38545653"/>
+    <w:bookmarkStart w:id="22" w:name="X1d4a083a2e1a7287d059ae81184c4a84ba78c10"/>
     <w:p>
       <w:pPr>
         <w:pStyle w:val="Heading3"/>
       </w:pPr>
       <w:r>
-        <w:t xml:space="preserve">C — Delivery &amp; Accountability · SFIA DLMG Level 5–6</w:t>
+        <w:t xml:space="preserve">C - Delivery &amp; Accountability · SFIA DLMG Level 5–6</w:t>
       </w:r>
     </w:p>
     <w:p>
       <w:pPr>
         <w:pStyle w:val="FirstParagraph"/>
       </w:pPr>
-      <w:r>
-        <w:rPr>
-          <w:bCs/>
-          <w:b/>
-        </w:rPr>
-        <w:t xml:space="preserve">Description:</w:t>
-      </w:r>
-      <w:r>
-        <w:br/>
-      </w:r>
       <w:r>
         <w:t xml:space="preserve">The ability to own delivery outcomes for the team. This includes planning, prioritisation, managing dependencies, and ensuring the team meets commitments while maintaining sustainable pace.</w:t>
       </w:r>
@@ -369,7 +339,7 @@
         <w:pStyle w:val="Compact"/>
       </w:pPr>
       <w:r>
-        <w:t xml:space="preserve">Owns delivery outcomes—takes accountability, not just responsibility</w:t>
+        <w:t xml:space="preserve">Owns delivery outcomes-takes accountability, not just responsibility</w:t>
       </w:r>
     </w:p>
     <w:p>
@@ -452,13 +422,13 @@
       </w:r>
     </w:p>
     <w:bookmarkEnd w:id="22"/>
-    <w:bookmarkStart w:id="23" w:name="X24cfcb562ae0546eb072cb08f95f6f0afc5068f"/>
+    <w:bookmarkStart w:id="23" w:name="Xee2a57efe607e8a1b2a1a2d861c121a8b4834ee"/>
     <w:p>
       <w:pPr>
         <w:pStyle w:val="Heading3"/>
       </w:pPr>
       <w:r>
-        <w:t xml:space="preserve">D — Stakeholder Communication &amp; Influence · SFIA RLMT Level 5–6</w:t>
+        <w:t xml:space="preserve">D - Stakeholder Communication &amp; Influence · SFIA RLMT Level 5–6</w:t>
       </w:r>
     </w:p>
     <w:p>
@@ -466,17 +436,7 @@
         <w:pStyle w:val="FirstParagraph"/>
       </w:pPr>
       <w:r>
-        <w:rPr>
-          <w:bCs/>
-          <w:b/>
-        </w:rPr>
-        <w:t xml:space="preserve">Description:</w:t>
-      </w:r>
-      <w:r>
-        <w:br/>
-      </w:r>
-      <w:r>
-        <w:t xml:space="preserve">The ability to communicate effectively with diverse audiences—engineers, product, executives, and external stakeholders. This includes influencing decisions, managing expectations, and representing the team.</w:t>
+        <w:t xml:space="preserve">The ability to communicate effectively with diverse audiences-engineers, product, executives, and external stakeholders. This includes influencing decisions, managing expectations, and representing the team.</w:t>
       </w:r>
     </w:p>
     <w:p>
@@ -524,7 +484,7 @@
         <w:pStyle w:val="Compact"/>
       </w:pPr>
       <w:r>
-        <w:t xml:space="preserve">Manages upward effectively—keeps leadership informed without noise</w:t>
+        <w:t xml:space="preserve">Manages upward effectively-keeps leadership informed without noise</w:t>
       </w:r>
     </w:p>
     <w:p>
@@ -560,7 +520,7 @@
         <w:pStyle w:val="Compact"/>
       </w:pPr>
       <w:r>
-        <w:t xml:space="preserve">Navigates disagreement constructively—seeks alignment, escalates appropriately</w:t>
+        <w:t xml:space="preserve">Navigates disagreement constructively-seeks alignment, escalates appropriately</w:t>
       </w:r>
     </w:p>
     <w:p>
@@ -583,29 +543,19 @@
       </w:r>
     </w:p>
     <w:bookmarkEnd w:id="23"/>
-    <w:bookmarkStart w:id="24" w:name="X22acfba158a7b4f345cf449c105a0adff33c2ea"/>
+    <w:bookmarkStart w:id="24" w:name="X234c6f4e42e1b9b1126c708fc5523d1e1639e3a"/>
     <w:p>
       <w:pPr>
         <w:pStyle w:val="Heading3"/>
       </w:pPr>
       <w:r>
-        <w:t xml:space="preserve">E — Hiring &amp; Team Composition · SFIA RESC Level 5–6</w:t>
+        <w:t xml:space="preserve">E - Hiring &amp; Team Composition · SFIA RESC Level 5–6</w:t>
       </w:r>
     </w:p>
     <w:p>
       <w:pPr>
         <w:pStyle w:val="FirstParagraph"/>
       </w:pPr>
-      <w:r>
-        <w:rPr>
-          <w:bCs/>
-          <w:b/>
-        </w:rPr>
-        <w:t xml:space="preserve">Description:</w:t>
-      </w:r>
-      <w:r>
-        <w:br/>
-      </w:r>
       <w:r>
         <w:t xml:space="preserve">The ability to build and shape the team through hiring, org design, and workforce planning. This includes defining roles, running effective hiring processes, and making difficult decisions about team composition.</w:t>
       </w:r>
@@ -655,7 +605,7 @@
         <w:pStyle w:val="Compact"/>
       </w:pPr>
       <w:r>
-        <w:t xml:space="preserve">Assesses candidates rigorously—avoids</w:t>
+        <w:t xml:space="preserve">Assesses candidates rigorously - avoids</w:t>
       </w:r>
       <w:r>
         <w:t xml:space="preserve"> </w:t>
@@ -685,7 +635,7 @@
         <w:pStyle w:val="Compact"/>
       </w:pPr>
       <w:r>
-        <w:t xml:space="preserve">Builds diverse teams—evidence of intentional inclusion efforts</w:t>
+        <w:t xml:space="preserve">Builds diverse teams-evidence of intentional inclusion efforts</w:t>
       </w:r>
     </w:p>
     <w:p>
@@ -721,7 +671,7 @@
         <w:pStyle w:val="Compact"/>
       </w:pPr>
       <w:r>
-        <w:t xml:space="preserve">Balances hiring velocity with quality—doesn’t lower the bar under pressure</w:t>
+        <w:t xml:space="preserve">Balances hiring velocity with quality - doesn’t lower the bar under pressure</w:t>
       </w:r>
     </w:p>
     <w:p>
@@ -740,6 +690,24 @@
       </w:pPr>
       <w:r>
         <w:t xml:space="preserve">Scoring Matrix</w:t>
+      </w:r>
+    </w:p>
+    <w:p>
+      <w:pPr>
+        <w:pStyle w:val="FirstParagraph"/>
+      </w:pPr>
+      <w:r>
+        <w:rPr>
+          <w:bCs/>
+          <w:b/>
+        </w:rPr>
+        <w:t xml:space="preserve">Thresholds:</w:t>
+      </w:r>
+      <w:r>
+        <w:t xml:space="preserve"> </w:t>
+      </w:r>
+      <w:r>
+        <w:t xml:space="preserve">15+ is a pass, 20+ is a pass at senior level</w:t>
       </w:r>
     </w:p>
     <w:tbl>
@@ -853,7 +821,7 @@
               <w:t xml:space="preserve"> </w:t>
             </w:r>
             <w:r>
-              <w:t xml:space="preserve">— Performance Management &amp; Team Development</w:t>
+              <w:t xml:space="preserve">- Performance Management &amp; Team Development</w:t>
             </w:r>
           </w:p>
         </w:tc>
@@ -917,7 +885,7 @@
               <w:t xml:space="preserve"> </w:t>
             </w:r>
             <w:r>
-              <w:t xml:space="preserve">— Technical Direction &amp; Architecture Input</w:t>
+              <w:t xml:space="preserve">- Technical Direction &amp; Architecture Input</w:t>
             </w:r>
           </w:p>
         </w:tc>
@@ -981,7 +949,7 @@
               <w:t xml:space="preserve"> </w:t>
             </w:r>
             <w:r>
-              <w:t xml:space="preserve">— Delivery &amp; Accountability</w:t>
+              <w:t xml:space="preserve">- Delivery &amp; Accountability</w:t>
             </w:r>
           </w:p>
         </w:tc>
@@ -1045,7 +1013,7 @@
               <w:t xml:space="preserve"> </w:t>
             </w:r>
             <w:r>
-              <w:t xml:space="preserve">— Stakeholder Communication &amp; Influence</w:t>
+              <w:t xml:space="preserve">- Stakeholder Communication &amp; Influence</w:t>
             </w:r>
           </w:p>
         </w:tc>
@@ -1109,7 +1077,7 @@
               <w:t xml:space="preserve"> </w:t>
             </w:r>
             <w:r>
-              <w:t xml:space="preserve">— Hiring &amp; Team Composition</w:t>
+              <w:t xml:space="preserve">- Hiring &amp; Team Composition</w:t>
             </w:r>
           </w:p>
         </w:tc>
@@ -1155,334 +1123,8 @@
         </w:tc>
       </w:tr>
     </w:tbl>
-    <w:p>
-      <w:r>
-        <w:pict>
-          <v:rect style="width:0;height:1.5pt" o:hralign="center" o:hrstd="t" o:hr="t"/>
-        </w:pict>
-      </w:r>
-    </w:p>
     <w:bookmarkEnd w:id="26"/>
-    <w:bookmarkStart w:id="27" w:name="scorecard"/>
-    <w:p>
-      <w:pPr>
-        <w:pStyle w:val="Heading2"/>
-      </w:pPr>
-      <w:r>
-        <w:t xml:space="preserve">Scorecard</w:t>
-      </w:r>
-    </w:p>
-    <w:tbl>
-      <w:tblPr>
-        <w:tblStyle w:val="Table"/>
-        <w:tblW w:type="pct" w:w="5000"/>
-        <w:tblLook w:firstRow="1" w:lastRow="0" w:firstColumn="0" w:lastColumn="0" w:noHBand="0" w:noVBand="0" w:val="0020"/>
-        <w:jc w:val="start"/>
-      </w:tblPr>
-      <w:tblGrid>
-        <w:gridCol w:w="2917"/>
-        <w:gridCol w:w="5002"/>
-      </w:tblGrid>
-      <w:tr>
-        <w:trPr>
-          <w:tblHeader w:val="true"/>
-        </w:trPr>
-        <w:tc>
-          <w:tcPr/>
-          <w:p>
-            <w:pPr>
-              <w:pStyle w:val="Compact"/>
-              <w:jc w:val="left"/>
-            </w:pPr>
-            <w:r>
-              <w:t xml:space="preserve">Score</w:t>
-            </w:r>
-          </w:p>
-        </w:tc>
-        <w:tc>
-          <w:tcPr/>
-          <w:p>
-            <w:pPr>
-              <w:pStyle w:val="Compact"/>
-              <w:jc w:val="left"/>
-            </w:pPr>
-            <w:r>
-              <w:t xml:space="preserve">Definition</w:t>
-            </w:r>
-          </w:p>
-        </w:tc>
-      </w:tr>
-      <w:tr>
-        <w:tc>
-          <w:tcPr/>
-          <w:p>
-            <w:pPr>
-              <w:pStyle w:val="Compact"/>
-              <w:jc w:val="left"/>
-            </w:pPr>
-            <w:r>
-              <w:rPr>
-                <w:bCs/>
-                <w:b/>
-              </w:rPr>
-              <w:t xml:space="preserve">1</w:t>
-            </w:r>
-          </w:p>
-        </w:tc>
-        <w:tc>
-          <w:tcPr/>
-          <w:p>
-            <w:pPr>
-              <w:pStyle w:val="Compact"/>
-              <w:jc w:val="left"/>
-            </w:pPr>
-            <w:r>
-              <w:t xml:space="preserve">No evidence. Candidate cannot demonstrate experience in this area.</w:t>
-            </w:r>
-          </w:p>
-        </w:tc>
-      </w:tr>
-      <w:tr>
-        <w:tc>
-          <w:tcPr/>
-          <w:p>
-            <w:pPr>
-              <w:pStyle w:val="Compact"/>
-              <w:jc w:val="left"/>
-            </w:pPr>
-            <w:r>
-              <w:rPr>
-                <w:bCs/>
-                <w:b/>
-              </w:rPr>
-              <w:t xml:space="preserve">2</w:t>
-            </w:r>
-          </w:p>
-        </w:tc>
-        <w:tc>
-          <w:tcPr/>
-          <w:p>
-            <w:pPr>
-              <w:pStyle w:val="Compact"/>
-              <w:jc w:val="left"/>
-            </w:pPr>
-            <w:r>
-              <w:t xml:space="preserve">Limited evidence. Candidate describes the concept but examples are vague, theoretical, or from observation rather than direct experience.</w:t>
-            </w:r>
-          </w:p>
-        </w:tc>
-      </w:tr>
-      <w:tr>
-        <w:tc>
-          <w:tcPr/>
-          <w:p>
-            <w:pPr>
-              <w:pStyle w:val="Compact"/>
-              <w:jc w:val="left"/>
-            </w:pPr>
-            <w:r>
-              <w:rPr>
-                <w:bCs/>
-                <w:b/>
-              </w:rPr>
-              <w:t xml:space="preserve">3</w:t>
-            </w:r>
-          </w:p>
-        </w:tc>
-        <w:tc>
-          <w:tcPr/>
-          <w:p>
-            <w:pPr>
-              <w:pStyle w:val="Compact"/>
-              <w:jc w:val="left"/>
-            </w:pPr>
-            <w:r>
-              <w:t xml:space="preserve">Adequate evidence. Candidate demonstrates experience with some gaps. Examples may lack depth, recency, or scale appropriate to the role.</w:t>
-            </w:r>
-          </w:p>
-        </w:tc>
-      </w:tr>
-      <w:tr>
-        <w:tc>
-          <w:tcPr/>
-          <w:p>
-            <w:pPr>
-              <w:pStyle w:val="Compact"/>
-              <w:jc w:val="left"/>
-            </w:pPr>
-            <w:r>
-              <w:rPr>
-                <w:bCs/>
-                <w:b/>
-              </w:rPr>
-              <w:t xml:space="preserve">4</w:t>
-            </w:r>
-          </w:p>
-        </w:tc>
-        <w:tc>
-          <w:tcPr/>
-          <w:p>
-            <w:pPr>
-              <w:pStyle w:val="Compact"/>
-              <w:jc w:val="left"/>
-            </w:pPr>
-            <w:r>
-              <w:t xml:space="preserve">Strong evidence. Candidate demonstrates clear, relevant experience with specific examples. Minor gaps only.</w:t>
-            </w:r>
-          </w:p>
-        </w:tc>
-      </w:tr>
-      <w:tr>
-        <w:tc>
-          <w:tcPr/>
-          <w:p>
-            <w:pPr>
-              <w:pStyle w:val="Compact"/>
-              <w:jc w:val="left"/>
-            </w:pPr>
-            <w:r>
-              <w:rPr>
-                <w:bCs/>
-                <w:b/>
-              </w:rPr>
-              <w:t xml:space="preserve">5</w:t>
-            </w:r>
-          </w:p>
-        </w:tc>
-        <w:tc>
-          <w:tcPr/>
-          <w:p>
-            <w:pPr>
-              <w:pStyle w:val="Compact"/>
-              <w:jc w:val="left"/>
-            </w:pPr>
-            <w:r>
-              <w:t xml:space="preserve">Exceptional evidence. Candidate demonstrates deep experience with multiple strong examples. Demonstrates impact beyond their immediate scope.</w:t>
-            </w:r>
-          </w:p>
-        </w:tc>
-      </w:tr>
-    </w:tbl>
-    <w:p>
-      <w:r>
-        <w:pict>
-          <v:rect style="width:0;height:1.5pt" o:hralign="center" o:hrstd="t" o:hr="t"/>
-        </w:pict>
-      </w:r>
-    </w:p>
     <w:bookmarkEnd w:id="27"/>
-    <w:bookmarkStart w:id="28" w:name="seniority-thresholds"/>
-    <w:p>
-      <w:pPr>
-        <w:pStyle w:val="Heading2"/>
-      </w:pPr>
-      <w:r>
-        <w:t xml:space="preserve">Seniority Thresholds</w:t>
-      </w:r>
-    </w:p>
-    <w:tbl>
-      <w:tblPr>
-        <w:tblStyle w:val="Table"/>
-        <w:tblW w:type="auto" w:w="0"/>
-        <w:tblLook w:firstRow="1" w:lastRow="0" w:firstColumn="0" w:lastColumn="0" w:noHBand="0" w:noVBand="0" w:val="0020"/>
-        <w:jc w:val="start"/>
-      </w:tblPr>
-      <w:tblGrid>
-        <w:gridCol w:w="3960"/>
-        <w:gridCol w:w="3960"/>
-      </w:tblGrid>
-      <w:tr>
-        <w:trPr>
-          <w:tblHeader w:val="true"/>
-        </w:trPr>
-        <w:tc>
-          <w:tcPr/>
-          <w:p>
-            <w:pPr>
-              <w:pStyle w:val="Compact"/>
-              <w:jc w:val="left"/>
-            </w:pPr>
-            <w:r>
-              <w:t xml:space="preserve">Level</w:t>
-            </w:r>
-          </w:p>
-        </w:tc>
-        <w:tc>
-          <w:tcPr/>
-          <w:p>
-            <w:pPr>
-              <w:pStyle w:val="Compact"/>
-              <w:jc w:val="left"/>
-            </w:pPr>
-            <w:r>
-              <w:t xml:space="preserve">Threshold</w:t>
-            </w:r>
-          </w:p>
-        </w:tc>
-      </w:tr>
-      <w:tr>
-        <w:tc>
-          <w:tcPr/>
-          <w:p>
-            <w:pPr>
-              <w:pStyle w:val="Compact"/>
-              <w:jc w:val="left"/>
-            </w:pPr>
-            <w:r>
-              <w:rPr>
-                <w:bCs/>
-                <w:b/>
-              </w:rPr>
-              <w:t xml:space="preserve">Engineering Manager</w:t>
-            </w:r>
-          </w:p>
-        </w:tc>
-        <w:tc>
-          <w:tcPr/>
-          <w:p>
-            <w:pPr>
-              <w:pStyle w:val="Compact"/>
-              <w:jc w:val="left"/>
-            </w:pPr>
-            <w:r>
-              <w:t xml:space="preserve">15+</w:t>
-            </w:r>
-          </w:p>
-        </w:tc>
-      </w:tr>
-      <w:tr>
-        <w:tc>
-          <w:tcPr/>
-          <w:p>
-            <w:pPr>
-              <w:pStyle w:val="Compact"/>
-              <w:jc w:val="left"/>
-            </w:pPr>
-            <w:r>
-              <w:rPr>
-                <w:bCs/>
-                <w:b/>
-              </w:rPr>
-              <w:t xml:space="preserve">Senior Engineering Manager</w:t>
-            </w:r>
-          </w:p>
-        </w:tc>
-        <w:tc>
-          <w:tcPr/>
-          <w:p>
-            <w:pPr>
-              <w:pStyle w:val="Compact"/>
-              <w:jc w:val="left"/>
-            </w:pPr>
-            <w:r>
-              <w:t xml:space="preserve">20+</w:t>
-            </w:r>
-          </w:p>
-        </w:tc>
-      </w:tr>
-    </w:tbl>
-    <w:bookmarkEnd w:id="28"/>
-    <w:bookmarkEnd w:id="29"/>
     <w:sectPr>
       <w:pgSz w:h="16838" w:w="11906"/>
       <w:pgMar w:bottom="249" w:footer="709" w:gutter="0" w:header="709" w:left="238" w:right="244" w:top="238"/>

</xml_diff>

<commit_message>
Update dist rubrics (run 6)
</commit_message>
<xml_diff>
--- a/dist/engineering-manager/engineering-manager.docx
+++ b/dist/engineering-manager/engineering-manager.docx
@@ -2,7 +2,7 @@
 <file path=word/document.xml><?xml version="1.0" encoding="utf-8"?>
 <w:document xmlns:w="http://schemas.openxmlformats.org/wordprocessingml/2006/main" xmlns:m="http://schemas.openxmlformats.org/officeDocument/2006/math" xmlns:r="http://schemas.openxmlformats.org/officeDocument/2006/relationships" xmlns:o="urn:schemas-microsoft-com:office:office" xmlns:v="urn:schemas-microsoft-com:vml" xmlns:w10="urn:schemas-microsoft-com:office:word" xmlns:a="http://schemas.openxmlformats.org/drawingml/2006/main" xmlns:pic="http://schemas.openxmlformats.org/drawingml/2006/picture" xmlns:wp="http://schemas.openxmlformats.org/drawingml/2006/wordprocessingDrawing">
   <w:body>
-    <w:bookmarkStart w:id="27" w:name="engineering-manager"/>
+    <w:bookmarkStart w:id="26" w:name="engineering-manager"/>
     <w:p>
       <w:pPr>
         <w:pStyle w:val="Heading1"/>
@@ -50,27 +50,26 @@
         </w:pict>
       </w:r>
     </w:p>
-    <w:bookmarkStart w:id="25" w:name="competency-areas"/>
-    <w:p>
-      <w:pPr>
-        <w:pStyle w:val="Heading2"/>
-      </w:pPr>
-      <w:r>
-        <w:t xml:space="preserve">Competency Areas</w:t>
-      </w:r>
-    </w:p>
-    <w:bookmarkStart w:id="20" w:name="X10855a0c5e35801c20553829dfe702366892c53"/>
+    <w:bookmarkStart w:id="20" w:name="X4dcec18ecc76e3a9abc22e9d04ed9017d754289"/>
     <w:p>
       <w:pPr>
         <w:pStyle w:val="Heading3"/>
       </w:pPr>
       <w:r>
-        <w:t xml:space="preserve">A - Performance Management &amp; Team Development · SFIA PEMT / PDSV Level 5–6</w:t>
+        <w:t xml:space="preserve">A - Performance Management &amp; Team Development</w:t>
       </w:r>
     </w:p>
     <w:p>
       <w:pPr>
         <w:pStyle w:val="FirstParagraph"/>
+      </w:pPr>
+      <w:r>
+        <w:t xml:space="preserve">SFIA PEMT / PDSV Level 5–6</w:t>
+      </w:r>
+    </w:p>
+    <w:p>
+      <w:pPr>
+        <w:pStyle w:val="BodyText"/>
       </w:pPr>
       <w:r>
         <w:t xml:space="preserve">The ability to form, lead, and develop engineering teams. This includes setting objectives, providing feedback, managing underperformance, and creating growth opportunities for team members.</w:t>
@@ -180,18 +179,26 @@
       </w:r>
     </w:p>
     <w:bookmarkEnd w:id="20"/>
-    <w:bookmarkStart w:id="21" w:name="X420017d46970e32df9efee21e3afe90afeb80f3"/>
+    <w:bookmarkStart w:id="21" w:name="X4df9156e5f7f1b82f621d9c44cfd04f6c942a47"/>
     <w:p>
       <w:pPr>
         <w:pStyle w:val="Heading3"/>
       </w:pPr>
       <w:r>
-        <w:t xml:space="preserve">B - Technical Direction &amp; Architecture Input · SFIA ARCH Level 4–5</w:t>
+        <w:t xml:space="preserve">B - Technical Direction &amp; Architecture Input</w:t>
       </w:r>
     </w:p>
     <w:p>
       <w:pPr>
         <w:pStyle w:val="FirstParagraph"/>
+      </w:pPr>
+      <w:r>
+        <w:t xml:space="preserve">SFIA ARCH Level 4–5</w:t>
+      </w:r>
+    </w:p>
+    <w:p>
+      <w:pPr>
+        <w:pStyle w:val="BodyText"/>
       </w:pPr>
       <w:r>
         <w:t xml:space="preserve">The ability to provide technical leadership without being hands-on. This includes contributing to architectural decisions, understanding trade-offs, and ensuring technical quality and direction within the team.</w:t>
@@ -301,18 +308,26 @@
       </w:r>
     </w:p>
     <w:bookmarkEnd w:id="21"/>
-    <w:bookmarkStart w:id="22" w:name="X1d4a083a2e1a7287d059ae81184c4a84ba78c10"/>
+    <w:bookmarkStart w:id="22" w:name="c---delivery-accountability"/>
     <w:p>
       <w:pPr>
         <w:pStyle w:val="Heading3"/>
       </w:pPr>
       <w:r>
-        <w:t xml:space="preserve">C - Delivery &amp; Accountability · SFIA DLMG Level 5–6</w:t>
+        <w:t xml:space="preserve">C - Delivery &amp; Accountability</w:t>
       </w:r>
     </w:p>
     <w:p>
       <w:pPr>
         <w:pStyle w:val="FirstParagraph"/>
+      </w:pPr>
+      <w:r>
+        <w:t xml:space="preserve">SFIA DLMG Level 5–6</w:t>
+      </w:r>
+    </w:p>
+    <w:p>
+      <w:pPr>
+        <w:pStyle w:val="BodyText"/>
       </w:pPr>
       <w:r>
         <w:t xml:space="preserve">The ability to own delivery outcomes for the team. This includes planning, prioritisation, managing dependencies, and ensuring the team meets commitments while maintaining sustainable pace.</w:t>
@@ -422,18 +437,26 @@
       </w:r>
     </w:p>
     <w:bookmarkEnd w:id="22"/>
-    <w:bookmarkStart w:id="23" w:name="Xee2a57efe607e8a1b2a1a2d861c121a8b4834ee"/>
+    <w:bookmarkStart w:id="23" w:name="d---stakeholder-communication-influence"/>
     <w:p>
       <w:pPr>
         <w:pStyle w:val="Heading3"/>
       </w:pPr>
       <w:r>
-        <w:t xml:space="preserve">D - Stakeholder Communication &amp; Influence · SFIA RLMT Level 5–6</w:t>
+        <w:t xml:space="preserve">D - Stakeholder Communication &amp; Influence</w:t>
       </w:r>
     </w:p>
     <w:p>
       <w:pPr>
         <w:pStyle w:val="FirstParagraph"/>
+      </w:pPr>
+      <w:r>
+        <w:t xml:space="preserve">SFIA RLMT Level 5–6</w:t>
+      </w:r>
+    </w:p>
+    <w:p>
+      <w:pPr>
+        <w:pStyle w:val="BodyText"/>
       </w:pPr>
       <w:r>
         <w:t xml:space="preserve">The ability to communicate effectively with diverse audiences-engineers, product, executives, and external stakeholders. This includes influencing decisions, managing expectations, and representing the team.</w:t>
@@ -543,18 +566,26 @@
       </w:r>
     </w:p>
     <w:bookmarkEnd w:id="23"/>
-    <w:bookmarkStart w:id="24" w:name="X234c6f4e42e1b9b1126c708fc5523d1e1639e3a"/>
+    <w:bookmarkStart w:id="24" w:name="e---hiring-team-composition"/>
     <w:p>
       <w:pPr>
         <w:pStyle w:val="Heading3"/>
       </w:pPr>
       <w:r>
-        <w:t xml:space="preserve">E - Hiring &amp; Team Composition · SFIA RESC Level 5–6</w:t>
+        <w:t xml:space="preserve">E - Hiring &amp; Team Composition</w:t>
       </w:r>
     </w:p>
     <w:p>
       <w:pPr>
         <w:pStyle w:val="FirstParagraph"/>
+      </w:pPr>
+      <w:r>
+        <w:t xml:space="preserve">SFIA RESC Level 5–6</w:t>
+      </w:r>
+    </w:p>
+    <w:p>
+      <w:pPr>
+        <w:pStyle w:val="BodyText"/>
       </w:pPr>
       <w:r>
         <w:t xml:space="preserve">The ability to build and shape the team through hiring, org design, and workforce planning. This includes defining roles, running effective hiring processes, and making difficult decisions about team composition.</w:t>
@@ -682,8 +713,7 @@
       </w:r>
     </w:p>
     <w:bookmarkEnd w:id="24"/>
-    <w:bookmarkEnd w:id="25"/>
-    <w:bookmarkStart w:id="26" w:name="scoring-matrix"/>
+    <w:bookmarkStart w:id="25" w:name="scoring-matrix"/>
     <w:p>
       <w:pPr>
         <w:pStyle w:val="Heading2"/>
@@ -1123,8 +1153,8 @@
         </w:tc>
       </w:tr>
     </w:tbl>
+    <w:bookmarkEnd w:id="25"/>
     <w:bookmarkEnd w:id="26"/>
-    <w:bookmarkEnd w:id="27"/>
     <w:sectPr>
       <w:pgSz w:h="16838" w:w="11906"/>
       <w:pgMar w:bottom="249" w:footer="709" w:gutter="0" w:header="709" w:left="238" w:right="244" w:top="238"/>
@@ -2322,9 +2352,10 @@
   </w:style>
   <w:style w:styleId="TableGrid" w:type="table">
     <w:name w:val="Table Grid"/>
+    <w:aliases w:val="Table"/>
     <w:basedOn w:val="TableNormal"/>
     <w:uiPriority w:val="39"/>
-    <w:rsid w:val="00081B3D"/>
+    <w:rsid w:val="002545F5"/>
     <w:pPr>
       <w:spacing w:after="0" w:line="240" w:lineRule="auto"/>
     </w:pPr>
@@ -2340,6 +2371,10 @@
         <w:insideH w:color="000000" w:space="0" w:sz="4" w:themeColor="text1" w:val="single"/>
         <w:insideV w:color="000000" w:space="0" w:sz="4" w:themeColor="text1" w:val="single"/>
       </w:tblBorders>
+      <w:tblCellMar>
+        <w:top w:type="dxa" w:w="142"/>
+        <w:bottom w:type="dxa" w:w="142"/>
+      </w:tblCellMar>
     </w:tblPr>
     <w:tcPr>
       <w:shd w:color="auto" w:fill="E8E8E8" w:themeFill="background2" w:val="clear"/>
@@ -2349,6 +2384,9 @@
       <w:pPr>
         <w:jc w:val="left"/>
       </w:pPr>
+      <w:rPr>
+        <w:b/>
+      </w:rPr>
       <w:tblPr/>
       <w:tcPr>
         <w:shd w:color="auto" w:fill="A5C9EB" w:themeFill="text2" w:themeFillTint="40" w:val="clear"/>

</xml_diff>

<commit_message>
Update dist rubrics (run 7)
</commit_message>
<xml_diff>
--- a/dist/engineering-manager/engineering-manager.docx
+++ b/dist/engineering-manager/engineering-manager.docx
@@ -2,7 +2,7 @@
 <file path=word/document.xml><?xml version="1.0" encoding="utf-8"?>
 <w:document xmlns:w="http://schemas.openxmlformats.org/wordprocessingml/2006/main" xmlns:m="http://schemas.openxmlformats.org/officeDocument/2006/math" xmlns:r="http://schemas.openxmlformats.org/officeDocument/2006/relationships" xmlns:o="urn:schemas-microsoft-com:office:office" xmlns:v="urn:schemas-microsoft-com:vml" xmlns:w10="urn:schemas-microsoft-com:office:word" xmlns:a="http://schemas.openxmlformats.org/drawingml/2006/main" xmlns:pic="http://schemas.openxmlformats.org/drawingml/2006/picture" xmlns:wp="http://schemas.openxmlformats.org/drawingml/2006/wordprocessingDrawing">
   <w:body>
-    <w:bookmarkStart w:id="26" w:name="engineering-manager"/>
+    <w:bookmarkStart w:id="31" w:name="engineering-manager"/>
     <w:p>
       <w:pPr>
         <w:pStyle w:val="Heading1"/>
@@ -50,26 +50,27 @@
         </w:pict>
       </w:r>
     </w:p>
-    <w:bookmarkStart w:id="20" w:name="X4dcec18ecc76e3a9abc22e9d04ed9017d754289"/>
-    <w:p>
-      <w:pPr>
-        <w:pStyle w:val="Heading3"/>
+    <w:bookmarkStart w:id="21" w:name="X4dcec18ecc76e3a9abc22e9d04ed9017d754289"/>
+    <w:p>
+      <w:pPr>
+        <w:pStyle w:val="Heading2"/>
       </w:pPr>
       <w:r>
         <w:t xml:space="preserve">A - Performance Management &amp; Team Development</w:t>
       </w:r>
     </w:p>
+    <w:bookmarkStart w:id="20" w:name="sfia-pemt-pdsv-level-56"/>
+    <w:p>
+      <w:pPr>
+        <w:pStyle w:val="Heading4"/>
+      </w:pPr>
+      <w:r>
+        <w:t xml:space="preserve">00:10 - SFIA PEMT / PDSV Level 5–6</w:t>
+      </w:r>
+    </w:p>
     <w:p>
       <w:pPr>
         <w:pStyle w:val="FirstParagraph"/>
-      </w:pPr>
-      <w:r>
-        <w:t xml:space="preserve">SFIA PEMT / PDSV Level 5–6</w:t>
-      </w:r>
-    </w:p>
-    <w:p>
-      <w:pPr>
-        <w:pStyle w:val="BodyText"/>
       </w:pPr>
       <w:r>
         <w:t xml:space="preserve">The ability to form, lead, and develop engineering teams. This includes setting objectives, providing feedback, managing underperformance, and creating growth opportunities for team members.</w:t>
@@ -179,26 +180,28 @@
       </w:r>
     </w:p>
     <w:bookmarkEnd w:id="20"/>
-    <w:bookmarkStart w:id="21" w:name="X4df9156e5f7f1b82f621d9c44cfd04f6c942a47"/>
-    <w:p>
-      <w:pPr>
-        <w:pStyle w:val="Heading3"/>
+    <w:bookmarkEnd w:id="21"/>
+    <w:bookmarkStart w:id="23" w:name="X4df9156e5f7f1b82f621d9c44cfd04f6c942a47"/>
+    <w:p>
+      <w:pPr>
+        <w:pStyle w:val="Heading2"/>
       </w:pPr>
       <w:r>
         <w:t xml:space="preserve">B - Technical Direction &amp; Architecture Input</w:t>
       </w:r>
     </w:p>
+    <w:bookmarkStart w:id="22" w:name="sfia-arch-level-45"/>
+    <w:p>
+      <w:pPr>
+        <w:pStyle w:val="Heading4"/>
+      </w:pPr>
+      <w:r>
+        <w:t xml:space="preserve">00:15 - SFIA ARCH Level 4–5</w:t>
+      </w:r>
+    </w:p>
     <w:p>
       <w:pPr>
         <w:pStyle w:val="FirstParagraph"/>
-      </w:pPr>
-      <w:r>
-        <w:t xml:space="preserve">SFIA ARCH Level 4–5</w:t>
-      </w:r>
-    </w:p>
-    <w:p>
-      <w:pPr>
-        <w:pStyle w:val="BodyText"/>
       </w:pPr>
       <w:r>
         <w:t xml:space="preserve">The ability to provide technical leadership without being hands-on. This includes contributing to architectural decisions, understanding trade-offs, and ensuring technical quality and direction within the team.</w:t>
@@ -307,27 +310,29 @@
         </w:pict>
       </w:r>
     </w:p>
-    <w:bookmarkEnd w:id="21"/>
-    <w:bookmarkStart w:id="22" w:name="c---delivery-accountability"/>
-    <w:p>
-      <w:pPr>
-        <w:pStyle w:val="Heading3"/>
+    <w:bookmarkEnd w:id="22"/>
+    <w:bookmarkEnd w:id="23"/>
+    <w:bookmarkStart w:id="25" w:name="c---delivery-accountability"/>
+    <w:p>
+      <w:pPr>
+        <w:pStyle w:val="Heading2"/>
       </w:pPr>
       <w:r>
         <w:t xml:space="preserve">C - Delivery &amp; Accountability</w:t>
       </w:r>
     </w:p>
+    <w:bookmarkStart w:id="24" w:name="sfia-dlmg-level-56"/>
+    <w:p>
+      <w:pPr>
+        <w:pStyle w:val="Heading4"/>
+      </w:pPr>
+      <w:r>
+        <w:t xml:space="preserve">00:20 - SFIA DLMG Level 5–6</w:t>
+      </w:r>
+    </w:p>
     <w:p>
       <w:pPr>
         <w:pStyle w:val="FirstParagraph"/>
-      </w:pPr>
-      <w:r>
-        <w:t xml:space="preserve">SFIA DLMG Level 5–6</w:t>
-      </w:r>
-    </w:p>
-    <w:p>
-      <w:pPr>
-        <w:pStyle w:val="BodyText"/>
       </w:pPr>
       <w:r>
         <w:t xml:space="preserve">The ability to own delivery outcomes for the team. This includes planning, prioritisation, managing dependencies, and ensuring the team meets commitments while maintaining sustainable pace.</w:t>
@@ -436,27 +441,29 @@
         </w:pict>
       </w:r>
     </w:p>
-    <w:bookmarkEnd w:id="22"/>
-    <w:bookmarkStart w:id="23" w:name="d---stakeholder-communication-influence"/>
-    <w:p>
-      <w:pPr>
-        <w:pStyle w:val="Heading3"/>
+    <w:bookmarkEnd w:id="24"/>
+    <w:bookmarkEnd w:id="25"/>
+    <w:bookmarkStart w:id="27" w:name="d---stakeholder-communication-influence"/>
+    <w:p>
+      <w:pPr>
+        <w:pStyle w:val="Heading2"/>
       </w:pPr>
       <w:r>
         <w:t xml:space="preserve">D - Stakeholder Communication &amp; Influence</w:t>
       </w:r>
     </w:p>
+    <w:bookmarkStart w:id="26" w:name="sfia-rlmt-level-56"/>
+    <w:p>
+      <w:pPr>
+        <w:pStyle w:val="Heading4"/>
+      </w:pPr>
+      <w:r>
+        <w:t xml:space="preserve">00:25 - SFIA RLMT Level 5–6</w:t>
+      </w:r>
+    </w:p>
     <w:p>
       <w:pPr>
         <w:pStyle w:val="FirstParagraph"/>
-      </w:pPr>
-      <w:r>
-        <w:t xml:space="preserve">SFIA RLMT Level 5–6</w:t>
-      </w:r>
-    </w:p>
-    <w:p>
-      <w:pPr>
-        <w:pStyle w:val="BodyText"/>
       </w:pPr>
       <w:r>
         <w:t xml:space="preserve">The ability to communicate effectively with diverse audiences-engineers, product, executives, and external stakeholders. This includes influencing decisions, managing expectations, and representing the team.</w:t>
@@ -565,27 +572,29 @@
         </w:pict>
       </w:r>
     </w:p>
-    <w:bookmarkEnd w:id="23"/>
-    <w:bookmarkStart w:id="24" w:name="e---hiring-team-composition"/>
-    <w:p>
-      <w:pPr>
-        <w:pStyle w:val="Heading3"/>
+    <w:bookmarkEnd w:id="26"/>
+    <w:bookmarkEnd w:id="27"/>
+    <w:bookmarkStart w:id="29" w:name="e---hiring-team-composition"/>
+    <w:p>
+      <w:pPr>
+        <w:pStyle w:val="Heading2"/>
       </w:pPr>
       <w:r>
         <w:t xml:space="preserve">E - Hiring &amp; Team Composition</w:t>
       </w:r>
     </w:p>
+    <w:bookmarkStart w:id="28" w:name="sfia-resc-level-56"/>
+    <w:p>
+      <w:pPr>
+        <w:pStyle w:val="Heading4"/>
+      </w:pPr>
+      <w:r>
+        <w:t xml:space="preserve">00:30 - SFIA RESC Level 5–6</w:t>
+      </w:r>
+    </w:p>
     <w:p>
       <w:pPr>
         <w:pStyle w:val="FirstParagraph"/>
-      </w:pPr>
-      <w:r>
-        <w:t xml:space="preserve">SFIA RESC Level 5–6</w:t>
-      </w:r>
-    </w:p>
-    <w:p>
-      <w:pPr>
-        <w:pStyle w:val="BodyText"/>
       </w:pPr>
       <w:r>
         <w:t xml:space="preserve">The ability to build and shape the team through hiring, org design, and workforce planning. This includes defining roles, running effective hiring processes, and making difficult decisions about team composition.</w:t>
@@ -712,8 +721,9 @@
         </w:pict>
       </w:r>
     </w:p>
-    <w:bookmarkEnd w:id="24"/>
-    <w:bookmarkStart w:id="25" w:name="scoring-matrix"/>
+    <w:bookmarkEnd w:id="28"/>
+    <w:bookmarkEnd w:id="29"/>
+    <w:bookmarkStart w:id="30" w:name="scoring-matrix"/>
     <w:p>
       <w:pPr>
         <w:pStyle w:val="Heading2"/>
@@ -1153,13 +1163,12 @@
         </w:tc>
       </w:tr>
     </w:tbl>
-    <w:bookmarkEnd w:id="25"/>
-    <w:bookmarkEnd w:id="26"/>
+    <w:bookmarkEnd w:id="30"/>
+    <w:bookmarkEnd w:id="31"/>
     <w:sectPr>
-      <w:pgSz w:h="16838" w:w="11906"/>
-      <w:pgMar w:bottom="249" w:footer="709" w:gutter="0" w:header="709" w:left="238" w:right="244" w:top="238"/>
-      <w:cols w:space="708"/>
-      <w:docGrid w:linePitch="360"/>
+      <w:pgSz w:h="15840" w:w="12240"/>
+      <w:pgMar w:bottom="1440" w:footer="720" w:gutter="0" w:header="720" w:left="1440" w:right="1440" w:top="1440"/>
+      <w:cols w:space="720"/>
     </w:sectPr>
   </w:body>
 </w:document>
@@ -1189,7 +1198,111 @@
 </file>
 
 <file path=word/numbering.xml><?xml version="1.0" encoding="utf-8"?>
-<w:numbering xmlns:w="http://schemas.openxmlformats.org/wordprocessingml/2006/main">
+<w:numbering xmlns:aink="http://schemas.microsoft.com/office/drawing/2016/ink" xmlns:am3d="http://schemas.microsoft.com/office/drawing/2017/model3d" xmlns:cx="http://schemas.microsoft.com/office/drawing/2014/chartex" xmlns:cx1="http://schemas.microsoft.com/office/drawing/2015/9/8/chartex" xmlns:cx2="http://schemas.microsoft.com/office/drawing/2015/10/21/chartex" xmlns:cx3="http://schemas.microsoft.com/office/drawing/2016/5/9/chartex" xmlns:cx4="http://schemas.microsoft.com/office/drawing/2016/5/10/chartex" xmlns:cx5="http://schemas.microsoft.com/office/drawing/2016/5/11/chartex" xmlns:cx6="http://schemas.microsoft.com/office/drawing/2016/5/12/chartex" xmlns:cx7="http://schemas.microsoft.com/office/drawing/2016/5/13/chartex" xmlns:cx8="http://schemas.microsoft.com/office/drawing/2016/5/14/chartex" xmlns:m="http://schemas.openxmlformats.org/officeDocument/2006/math" xmlns:mc="http://schemas.openxmlformats.org/markup-compatibility/2006" xmlns:o="urn:schemas-microsoft-com:office:office" xmlns:oel="http://schemas.microsoft.com/office/2019/extlst" xmlns:r="http://schemas.openxmlformats.org/officeDocument/2006/relationships" xmlns:v="urn:schemas-microsoft-com:vml" xmlns:w="http://schemas.openxmlformats.org/wordprocessingml/2006/main" xmlns:w10="urn:schemas-microsoft-com:office:word" xmlns:w14="http://schemas.microsoft.com/office/word/2010/wordml" xmlns:w15="http://schemas.microsoft.com/office/word/2012/wordml" xmlns:w16="http://schemas.microsoft.com/office/word/2018/wordml" xmlns:w16cex="http://schemas.microsoft.com/office/word/2018/wordml/cex" xmlns:w16cid="http://schemas.microsoft.com/office/word/2016/wordml/cid" xmlns:w16du="http://schemas.microsoft.com/office/word/2023/wordml/word16du" xmlns:w16sdtdh="http://schemas.microsoft.com/office/word/2020/wordml/sdtdatahash" xmlns:w16sdtfl="http://schemas.microsoft.com/office/word/2024/wordml/sdtformatlock" xmlns:w16se="http://schemas.microsoft.com/office/word/2015/wordml/symex" xmlns:wne="http://schemas.microsoft.com/office/word/2006/wordml" xmlns:wp="http://schemas.openxmlformats.org/drawingml/2006/wordprocessingDrawing" xmlns:wp14="http://schemas.microsoft.com/office/word/2010/wordprocessingDrawing" xmlns:wpc="http://schemas.microsoft.com/office/word/2010/wordprocessingCanvas" xmlns:wpg="http://schemas.microsoft.com/office/word/2010/wordprocessingGroup" xmlns:wpi="http://schemas.microsoft.com/office/word/2010/wordprocessingInk" xmlns:wps="http://schemas.microsoft.com/office/word/2010/wordprocessingShape" mc:Ignorable="w14 w15 w16se w16cid w16 w16cex w16sdtdh w16sdtfl w16du wp14">
+  <w:abstractNum w15:restartNumberingAfterBreak="0" w:abstractNumId="0">
+    <w:nsid w:val="170CD2DE"/>
+    <w:multiLevelType w:val="multilevel"/>
+    <w:tmpl w:val="C4DEF13E"/>
+    <w:lvl w:ilvl="0">
+      <w:numFmt w:val="bullet"/>
+      <w:lvlText w:val=" "/>
+      <w:lvlJc w:val="left"/>
+      <w:pPr>
+        <w:tabs>
+          <w:tab w:pos="0" w:val="num"/>
+        </w:tabs>
+        <w:ind w:hanging="480" w:left="480"/>
+      </w:pPr>
+    </w:lvl>
+    <w:lvl w:ilvl="1">
+      <w:numFmt w:val="bullet"/>
+      <w:lvlText w:val=" "/>
+      <w:lvlJc w:val="left"/>
+      <w:pPr>
+        <w:tabs>
+          <w:tab w:pos="720" w:val="num"/>
+        </w:tabs>
+        <w:ind w:hanging="480" w:left="1200"/>
+      </w:pPr>
+    </w:lvl>
+    <w:lvl w:ilvl="2">
+      <w:numFmt w:val="bullet"/>
+      <w:lvlText w:val=" "/>
+      <w:lvlJc w:val="left"/>
+      <w:pPr>
+        <w:tabs>
+          <w:tab w:pos="1440" w:val="num"/>
+        </w:tabs>
+        <w:ind w:hanging="480" w:left="1920"/>
+      </w:pPr>
+    </w:lvl>
+    <w:lvl w:ilvl="3">
+      <w:numFmt w:val="bullet"/>
+      <w:lvlText w:val=" "/>
+      <w:lvlJc w:val="left"/>
+      <w:pPr>
+        <w:tabs>
+          <w:tab w:pos="2160" w:val="num"/>
+        </w:tabs>
+        <w:ind w:hanging="480" w:left="2640"/>
+      </w:pPr>
+    </w:lvl>
+    <w:lvl w:ilvl="4">
+      <w:numFmt w:val="bullet"/>
+      <w:lvlText w:val=" "/>
+      <w:lvlJc w:val="left"/>
+      <w:pPr>
+        <w:tabs>
+          <w:tab w:pos="2880" w:val="num"/>
+        </w:tabs>
+        <w:ind w:hanging="480" w:left="3360"/>
+      </w:pPr>
+    </w:lvl>
+    <w:lvl w:ilvl="5">
+      <w:numFmt w:val="bullet"/>
+      <w:lvlText w:val=" "/>
+      <w:lvlJc w:val="left"/>
+      <w:pPr>
+        <w:tabs>
+          <w:tab w:pos="3600" w:val="num"/>
+        </w:tabs>
+        <w:ind w:hanging="480" w:left="4080"/>
+      </w:pPr>
+    </w:lvl>
+    <w:lvl w:ilvl="6">
+      <w:numFmt w:val="bullet"/>
+      <w:lvlText w:val=" "/>
+      <w:lvlJc w:val="left"/>
+      <w:pPr>
+        <w:tabs>
+          <w:tab w:pos="4320" w:val="num"/>
+        </w:tabs>
+        <w:ind w:hanging="480" w:left="4800"/>
+      </w:pPr>
+    </w:lvl>
+    <w:lvl w:ilvl="7">
+      <w:numFmt w:val="bullet"/>
+      <w:lvlText w:val=" "/>
+      <w:lvlJc w:val="left"/>
+      <w:pPr>
+        <w:tabs>
+          <w:tab w:pos="5040" w:val="num"/>
+        </w:tabs>
+        <w:ind w:hanging="480" w:left="5520"/>
+      </w:pPr>
+    </w:lvl>
+    <w:lvl w:ilvl="8">
+      <w:numFmt w:val="bullet"/>
+      <w:lvlText w:val=" "/>
+      <w:lvlJc w:val="left"/>
+      <w:pPr>
+        <w:tabs>
+          <w:tab w:pos="5760" w:val="num"/>
+        </w:tabs>
+        <w:ind w:hanging="480" w:left="6240"/>
+      </w:pPr>
+    </w:lvl>
+  </w:abstractNum>
   <w:abstractNum w:abstractNumId="990">
     <w:nsid w:val="A990"/>
     <w:multiLevelType w:val="multilevel"/>
@@ -1342,6 +1455,9 @@
       </w:pPr>
     </w:lvl>
   </w:abstractNum>
+  <w:num w16cid:durableId="36976398" w:numId="1">
+    <w:abstractNumId w:val="0"/>
+  </w:num>
   <w:num w:numId="1000">
     <w:abstractNumId w:val="990"/>
   </w:num>
@@ -1369,131 +1485,19 @@
     <w:rPrDefault>
       <w:rPr>
         <w:rFonts w:asciiTheme="minorHAnsi" w:cstheme="minorBidi" w:eastAsiaTheme="minorHAnsi" w:hAnsiTheme="minorHAnsi"/>
-        <w:kern w:val="2"/>
-        <w:sz w:val="22"/>
-        <w:szCs w:val="22"/>
-        <w:lang w:bidi="ar-SA" w:eastAsia="en-US" w:val="en-GB"/>
-        <w14:ligatures w14:val="standardContextual"/>
+        <w:sz w:val="24"/>
+        <w:szCs w:val="24"/>
+        <w:lang w:bidi="ar-SA" w:eastAsia="en-US" w:val="en-US"/>
       </w:rPr>
     </w:rPrDefault>
     <w:pPrDefault>
       <w:pPr>
-        <w:spacing w:after="160" w:line="259" w:lineRule="auto"/>
+        <w:spacing w:after="200"/>
       </w:pPr>
     </w:pPrDefault>
   </w:docDefaults>
-  <w:latentStyles w:count="376" w:defLockedState="0" w:defQFormat="0" w:defSemiHidden="0" w:defUIPriority="99" w:defUnhideWhenUsed="0">
-    <w:lsdException w:name="Normal" w:qFormat="1" w:uiPriority="0"/>
-    <w:lsdException w:name="heading 1" w:qFormat="1" w:uiPriority="9"/>
-    <w:lsdException w:name="heading 2" w:qFormat="1" w:semiHidden="1" w:uiPriority="9" w:unhideWhenUsed="1"/>
-    <w:lsdException w:name="heading 3" w:qFormat="1" w:semiHidden="1" w:uiPriority="9" w:unhideWhenUsed="1"/>
-    <w:lsdException w:name="heading 4" w:qFormat="1" w:semiHidden="1" w:uiPriority="9" w:unhideWhenUsed="1"/>
-    <w:lsdException w:name="heading 5" w:qFormat="1" w:semiHidden="1" w:uiPriority="9" w:unhideWhenUsed="1"/>
-    <w:lsdException w:name="heading 6" w:qFormat="1" w:semiHidden="1" w:uiPriority="9" w:unhideWhenUsed="1"/>
-    <w:lsdException w:name="heading 7" w:qFormat="1" w:semiHidden="1" w:uiPriority="9" w:unhideWhenUsed="1"/>
-    <w:lsdException w:name="heading 8" w:qFormat="1" w:semiHidden="1" w:uiPriority="9" w:unhideWhenUsed="1"/>
-    <w:lsdException w:name="heading 9" w:qFormat="1" w:semiHidden="1" w:uiPriority="9" w:unhideWhenUsed="1"/>
-    <w:lsdException w:name="index 1" w:semiHidden="1" w:unhideWhenUsed="1"/>
-    <w:lsdException w:name="index 2" w:semiHidden="1" w:unhideWhenUsed="1"/>
-    <w:lsdException w:name="index 3" w:semiHidden="1" w:unhideWhenUsed="1"/>
-    <w:lsdException w:name="index 4" w:semiHidden="1" w:unhideWhenUsed="1"/>
-    <w:lsdException w:name="index 5" w:semiHidden="1" w:unhideWhenUsed="1"/>
-    <w:lsdException w:name="index 6" w:semiHidden="1" w:unhideWhenUsed="1"/>
-    <w:lsdException w:name="index 7" w:semiHidden="1" w:unhideWhenUsed="1"/>
-    <w:lsdException w:name="index 8" w:semiHidden="1" w:unhideWhenUsed="1"/>
-    <w:lsdException w:name="index 9" w:semiHidden="1" w:unhideWhenUsed="1"/>
-    <w:lsdException w:name="toc 1" w:semiHidden="1" w:uiPriority="39" w:unhideWhenUsed="1"/>
-    <w:lsdException w:name="toc 2" w:semiHidden="1" w:uiPriority="39" w:unhideWhenUsed="1"/>
-    <w:lsdException w:name="toc 3" w:semiHidden="1" w:uiPriority="39" w:unhideWhenUsed="1"/>
-    <w:lsdException w:name="toc 4" w:semiHidden="1" w:uiPriority="39" w:unhideWhenUsed="1"/>
-    <w:lsdException w:name="toc 5" w:semiHidden="1" w:uiPriority="39" w:unhideWhenUsed="1"/>
-    <w:lsdException w:name="toc 6" w:semiHidden="1" w:uiPriority="39" w:unhideWhenUsed="1"/>
-    <w:lsdException w:name="toc 7" w:semiHidden="1" w:uiPriority="39" w:unhideWhenUsed="1"/>
-    <w:lsdException w:name="toc 8" w:semiHidden="1" w:uiPriority="39" w:unhideWhenUsed="1"/>
-    <w:lsdException w:name="toc 9" w:semiHidden="1" w:uiPriority="39" w:unhideWhenUsed="1"/>
-    <w:lsdException w:name="Normal Indent" w:semiHidden="1" w:unhideWhenUsed="1"/>
-    <w:lsdException w:name="footnote text" w:semiHidden="1" w:unhideWhenUsed="1"/>
-    <w:lsdException w:name="annotation text" w:semiHidden="1" w:unhideWhenUsed="1"/>
-    <w:lsdException w:name="header" w:semiHidden="1" w:unhideWhenUsed="1"/>
-    <w:lsdException w:name="footer" w:semiHidden="1" w:unhideWhenUsed="1"/>
-    <w:lsdException w:name="index heading" w:semiHidden="1" w:unhideWhenUsed="1"/>
-    <w:lsdException w:name="caption" w:qFormat="1" w:semiHidden="1" w:uiPriority="35" w:unhideWhenUsed="1"/>
-    <w:lsdException w:name="table of figures" w:semiHidden="1" w:unhideWhenUsed="1"/>
-    <w:lsdException w:name="envelope address" w:semiHidden="1" w:unhideWhenUsed="1"/>
-    <w:lsdException w:name="envelope return" w:semiHidden="1" w:unhideWhenUsed="1"/>
-    <w:lsdException w:name="footnote reference" w:semiHidden="1" w:unhideWhenUsed="1"/>
-    <w:lsdException w:name="annotation reference" w:semiHidden="1" w:unhideWhenUsed="1"/>
-    <w:lsdException w:name="line number" w:semiHidden="1" w:unhideWhenUsed="1"/>
-    <w:lsdException w:name="page number" w:semiHidden="1" w:unhideWhenUsed="1"/>
-    <w:lsdException w:name="endnote reference" w:semiHidden="1" w:unhideWhenUsed="1"/>
-    <w:lsdException w:name="endnote text" w:semiHidden="1" w:unhideWhenUsed="1"/>
-    <w:lsdException w:name="table of authorities" w:semiHidden="1" w:unhideWhenUsed="1"/>
-    <w:lsdException w:name="macro" w:semiHidden="1" w:unhideWhenUsed="1"/>
-    <w:lsdException w:name="toa heading" w:semiHidden="1" w:unhideWhenUsed="1"/>
-    <w:lsdException w:name="List" w:semiHidden="1" w:unhideWhenUsed="1"/>
-    <w:lsdException w:name="List Bullet" w:semiHidden="1" w:unhideWhenUsed="1"/>
-    <w:lsdException w:name="List Number" w:semiHidden="1" w:unhideWhenUsed="1"/>
-    <w:lsdException w:name="List 2" w:semiHidden="1" w:unhideWhenUsed="1"/>
-    <w:lsdException w:name="List 3" w:semiHidden="1" w:unhideWhenUsed="1"/>
-    <w:lsdException w:name="List 4" w:semiHidden="1" w:unhideWhenUsed="1"/>
-    <w:lsdException w:name="List 5" w:semiHidden="1" w:unhideWhenUsed="1"/>
-    <w:lsdException w:name="List Bullet 2" w:semiHidden="1" w:unhideWhenUsed="1"/>
-    <w:lsdException w:name="List Bullet 3" w:semiHidden="1" w:unhideWhenUsed="1"/>
-    <w:lsdException w:name="List Bullet 4" w:semiHidden="1" w:unhideWhenUsed="1"/>
-    <w:lsdException w:name="List Bullet 5" w:semiHidden="1" w:unhideWhenUsed="1"/>
-    <w:lsdException w:name="List Number 2" w:semiHidden="1" w:unhideWhenUsed="1"/>
-    <w:lsdException w:name="List Number 3" w:semiHidden="1" w:unhideWhenUsed="1"/>
-    <w:lsdException w:name="List Number 4" w:semiHidden="1" w:unhideWhenUsed="1"/>
-    <w:lsdException w:name="List Number 5" w:semiHidden="1" w:unhideWhenUsed="1"/>
-    <w:lsdException w:name="Title" w:qFormat="1" w:uiPriority="10"/>
-    <w:lsdException w:name="Closing" w:semiHidden="1" w:unhideWhenUsed="1"/>
-    <w:lsdException w:name="Signature" w:semiHidden="1" w:unhideWhenUsed="1"/>
-    <w:lsdException w:name="Default Paragraph Font" w:semiHidden="1" w:uiPriority="1" w:unhideWhenUsed="1"/>
-    <w:lsdException w:name="Body Text" w:semiHidden="1" w:unhideWhenUsed="1"/>
-    <w:lsdException w:name="Body Text Indent" w:semiHidden="1" w:unhideWhenUsed="1"/>
-    <w:lsdException w:name="List Continue" w:semiHidden="1" w:unhideWhenUsed="1"/>
-    <w:lsdException w:name="List Continue 2" w:semiHidden="1" w:unhideWhenUsed="1"/>
-    <w:lsdException w:name="List Continue 3" w:semiHidden="1" w:unhideWhenUsed="1"/>
-    <w:lsdException w:name="List Continue 4" w:semiHidden="1" w:unhideWhenUsed="1"/>
-    <w:lsdException w:name="List Continue 5" w:semiHidden="1" w:unhideWhenUsed="1"/>
-    <w:lsdException w:name="Message Header" w:semiHidden="1" w:unhideWhenUsed="1"/>
-    <w:lsdException w:name="Subtitle" w:qFormat="1" w:uiPriority="11"/>
-    <w:lsdException w:name="Salutation" w:semiHidden="1" w:unhideWhenUsed="1"/>
-    <w:lsdException w:name="Date" w:semiHidden="1" w:unhideWhenUsed="1"/>
-    <w:lsdException w:name="Body Text First Indent" w:semiHidden="1" w:unhideWhenUsed="1"/>
-    <w:lsdException w:name="Body Text First Indent 2" w:semiHidden="1" w:unhideWhenUsed="1"/>
-    <w:lsdException w:name="Note Heading" w:semiHidden="1" w:unhideWhenUsed="1"/>
-    <w:lsdException w:name="Body Text 2" w:semiHidden="1" w:unhideWhenUsed="1"/>
-    <w:lsdException w:name="Body Text 3" w:semiHidden="1" w:unhideWhenUsed="1"/>
-    <w:lsdException w:name="Body Text Indent 2" w:semiHidden="1" w:unhideWhenUsed="1"/>
-    <w:lsdException w:name="Body Text Indent 3" w:semiHidden="1" w:unhideWhenUsed="1"/>
-    <w:lsdException w:name="Block Text" w:semiHidden="1" w:unhideWhenUsed="1"/>
-    <w:lsdException w:name="Hyperlink" w:semiHidden="1" w:unhideWhenUsed="1"/>
-    <w:lsdException w:name="FollowedHyperlink" w:semiHidden="1" w:unhideWhenUsed="1"/>
-    <w:lsdException w:name="Strong" w:qFormat="1" w:uiPriority="22"/>
-    <w:lsdException w:name="Emphasis" w:qFormat="1" w:uiPriority="20"/>
-    <w:lsdException w:name="Document Map" w:semiHidden="1" w:unhideWhenUsed="1"/>
-    <w:lsdException w:name="Plain Text" w:semiHidden="1" w:unhideWhenUsed="1"/>
-    <w:lsdException w:name="E-mail Signature" w:semiHidden="1" w:unhideWhenUsed="1"/>
-    <w:lsdException w:name="HTML Top of Form" w:semiHidden="1" w:unhideWhenUsed="1"/>
-    <w:lsdException w:name="HTML Bottom of Form" w:semiHidden="1" w:unhideWhenUsed="1"/>
-    <w:lsdException w:name="Normal (Web)" w:semiHidden="1" w:unhideWhenUsed="1"/>
-    <w:lsdException w:name="HTML Acronym" w:semiHidden="1" w:unhideWhenUsed="1"/>
-    <w:lsdException w:name="HTML Address" w:semiHidden="1" w:unhideWhenUsed="1"/>
-    <w:lsdException w:name="HTML Cite" w:semiHidden="1" w:unhideWhenUsed="1"/>
-    <w:lsdException w:name="HTML Code" w:semiHidden="1" w:unhideWhenUsed="1"/>
-    <w:lsdException w:name="HTML Definition" w:semiHidden="1" w:unhideWhenUsed="1"/>
-    <w:lsdException w:name="HTML Keyboard" w:semiHidden="1" w:unhideWhenUsed="1"/>
-    <w:lsdException w:name="HTML Preformatted" w:semiHidden="1" w:unhideWhenUsed="1"/>
-    <w:lsdException w:name="HTML Sample" w:semiHidden="1" w:unhideWhenUsed="1"/>
-    <w:lsdException w:name="HTML Typewriter" w:semiHidden="1" w:unhideWhenUsed="1"/>
-    <w:lsdException w:name="HTML Variable" w:semiHidden="1" w:unhideWhenUsed="1"/>
+  <w:latentStyles w:count="376" w:defLockedState="0" w:defQFormat="0" w:defSemiHidden="0" w:defUIPriority="0" w:defUnhideWhenUsed="0">
     <w:lsdException w:name="Normal Table" w:semiHidden="1" w:unhideWhenUsed="1"/>
-    <w:lsdException w:name="annotation subject" w:semiHidden="1" w:unhideWhenUsed="1"/>
-    <w:lsdException w:name="No List" w:semiHidden="1" w:unhideWhenUsed="1"/>
-    <w:lsdException w:name="Outline List 1" w:semiHidden="1" w:unhideWhenUsed="1"/>
-    <w:lsdException w:name="Outline List 2" w:semiHidden="1" w:unhideWhenUsed="1"/>
-    <w:lsdException w:name="Outline List 3" w:semiHidden="1" w:unhideWhenUsed="1"/>
     <w:lsdException w:name="Table Simple 1" w:semiHidden="1" w:unhideWhenUsed="1"/>
     <w:lsdException w:name="Table Simple 2" w:semiHidden="1" w:unhideWhenUsed="1"/>
     <w:lsdException w:name="Table Simple 3" w:semiHidden="1" w:unhideWhenUsed="1"/>
@@ -1536,129 +1540,105 @@
     <w:lsdException w:name="Table Web 1" w:semiHidden="1" w:unhideWhenUsed="1"/>
     <w:lsdException w:name="Table Web 2" w:semiHidden="1" w:unhideWhenUsed="1"/>
     <w:lsdException w:name="Table Web 3" w:semiHidden="1" w:unhideWhenUsed="1"/>
-    <w:lsdException w:name="Balloon Text" w:semiHidden="1" w:unhideWhenUsed="1"/>
-    <w:lsdException w:name="Table Grid" w:uiPriority="39"/>
     <w:lsdException w:name="Table Theme" w:semiHidden="1" w:unhideWhenUsed="1"/>
-    <w:lsdException w:name="Placeholder Text" w:semiHidden="1"/>
-    <w:lsdException w:name="No Spacing" w:qFormat="1" w:uiPriority="1"/>
-    <w:lsdException w:name="Light Shading" w:uiPriority="60"/>
-    <w:lsdException w:name="Light List" w:uiPriority="61"/>
-    <w:lsdException w:name="Light Grid" w:uiPriority="62"/>
-    <w:lsdException w:name="Medium Shading 1" w:uiPriority="63"/>
-    <w:lsdException w:name="Medium Shading 2" w:uiPriority="64"/>
-    <w:lsdException w:name="Medium List 1" w:uiPriority="65"/>
-    <w:lsdException w:name="Medium List 2" w:uiPriority="66"/>
-    <w:lsdException w:name="Medium Grid 1" w:uiPriority="67"/>
-    <w:lsdException w:name="Medium Grid 2" w:uiPriority="68"/>
-    <w:lsdException w:name="Medium Grid 3" w:uiPriority="69"/>
-    <w:lsdException w:name="Dark List" w:uiPriority="70"/>
-    <w:lsdException w:name="Colorful Shading" w:uiPriority="71"/>
-    <w:lsdException w:name="Colorful List" w:uiPriority="72"/>
-    <w:lsdException w:name="Colorful Grid" w:uiPriority="73"/>
-    <w:lsdException w:name="Light Shading Accent 1" w:uiPriority="60"/>
-    <w:lsdException w:name="Light List Accent 1" w:uiPriority="61"/>
-    <w:lsdException w:name="Light Grid Accent 1" w:uiPriority="62"/>
-    <w:lsdException w:name="Medium Shading 1 Accent 1" w:uiPriority="63"/>
-    <w:lsdException w:name="Medium Shading 2 Accent 1" w:uiPriority="64"/>
-    <w:lsdException w:name="Medium List 1 Accent 1" w:uiPriority="65"/>
-    <w:lsdException w:name="Revision" w:semiHidden="1"/>
-    <w:lsdException w:name="List Paragraph" w:qFormat="1" w:uiPriority="34"/>
-    <w:lsdException w:name="Quote" w:qFormat="1" w:uiPriority="29"/>
-    <w:lsdException w:name="Intense Quote" w:qFormat="1" w:uiPriority="30"/>
-    <w:lsdException w:name="Medium List 2 Accent 1" w:uiPriority="66"/>
-    <w:lsdException w:name="Medium Grid 1 Accent 1" w:uiPriority="67"/>
-    <w:lsdException w:name="Medium Grid 2 Accent 1" w:uiPriority="68"/>
-    <w:lsdException w:name="Medium Grid 3 Accent 1" w:uiPriority="69"/>
-    <w:lsdException w:name="Dark List Accent 1" w:uiPriority="70"/>
-    <w:lsdException w:name="Colorful Shading Accent 1" w:uiPriority="71"/>
-    <w:lsdException w:name="Colorful List Accent 1" w:uiPriority="72"/>
-    <w:lsdException w:name="Colorful Grid Accent 1" w:uiPriority="73"/>
-    <w:lsdException w:name="Light Shading Accent 2" w:uiPriority="60"/>
-    <w:lsdException w:name="Light List Accent 2" w:uiPriority="61"/>
-    <w:lsdException w:name="Light Grid Accent 2" w:uiPriority="62"/>
-    <w:lsdException w:name="Medium Shading 1 Accent 2" w:uiPriority="63"/>
-    <w:lsdException w:name="Medium Shading 2 Accent 2" w:uiPriority="64"/>
-    <w:lsdException w:name="Medium List 1 Accent 2" w:uiPriority="65"/>
-    <w:lsdException w:name="Medium List 2 Accent 2" w:uiPriority="66"/>
-    <w:lsdException w:name="Medium Grid 1 Accent 2" w:uiPriority="67"/>
-    <w:lsdException w:name="Medium Grid 2 Accent 2" w:uiPriority="68"/>
-    <w:lsdException w:name="Medium Grid 3 Accent 2" w:uiPriority="69"/>
-    <w:lsdException w:name="Dark List Accent 2" w:uiPriority="70"/>
-    <w:lsdException w:name="Colorful Shading Accent 2" w:uiPriority="71"/>
-    <w:lsdException w:name="Colorful List Accent 2" w:uiPriority="72"/>
-    <w:lsdException w:name="Colorful Grid Accent 2" w:uiPriority="73"/>
-    <w:lsdException w:name="Light Shading Accent 3" w:uiPriority="60"/>
-    <w:lsdException w:name="Light List Accent 3" w:uiPriority="61"/>
-    <w:lsdException w:name="Light Grid Accent 3" w:uiPriority="62"/>
-    <w:lsdException w:name="Medium Shading 1 Accent 3" w:uiPriority="63"/>
-    <w:lsdException w:name="Medium Shading 2 Accent 3" w:uiPriority="64"/>
-    <w:lsdException w:name="Medium List 1 Accent 3" w:uiPriority="65"/>
-    <w:lsdException w:name="Medium List 2 Accent 3" w:uiPriority="66"/>
-    <w:lsdException w:name="Medium Grid 1 Accent 3" w:uiPriority="67"/>
-    <w:lsdException w:name="Medium Grid 2 Accent 3" w:uiPriority="68"/>
-    <w:lsdException w:name="Medium Grid 3 Accent 3" w:uiPriority="69"/>
-    <w:lsdException w:name="Dark List Accent 3" w:uiPriority="70"/>
-    <w:lsdException w:name="Colorful Shading Accent 3" w:uiPriority="71"/>
-    <w:lsdException w:name="Colorful List Accent 3" w:uiPriority="72"/>
-    <w:lsdException w:name="Colorful Grid Accent 3" w:uiPriority="73"/>
-    <w:lsdException w:name="Light Shading Accent 4" w:uiPriority="60"/>
-    <w:lsdException w:name="Light List Accent 4" w:uiPriority="61"/>
-    <w:lsdException w:name="Light Grid Accent 4" w:uiPriority="62"/>
-    <w:lsdException w:name="Medium Shading 1 Accent 4" w:uiPriority="63"/>
-    <w:lsdException w:name="Medium Shading 2 Accent 4" w:uiPriority="64"/>
-    <w:lsdException w:name="Medium List 1 Accent 4" w:uiPriority="65"/>
-    <w:lsdException w:name="Medium List 2 Accent 4" w:uiPriority="66"/>
-    <w:lsdException w:name="Medium Grid 1 Accent 4" w:uiPriority="67"/>
-    <w:lsdException w:name="Medium Grid 2 Accent 4" w:uiPriority="68"/>
-    <w:lsdException w:name="Medium Grid 3 Accent 4" w:uiPriority="69"/>
-    <w:lsdException w:name="Dark List Accent 4" w:uiPriority="70"/>
-    <w:lsdException w:name="Colorful Shading Accent 4" w:uiPriority="71"/>
-    <w:lsdException w:name="Colorful List Accent 4" w:uiPriority="72"/>
-    <w:lsdException w:name="Colorful Grid Accent 4" w:uiPriority="73"/>
-    <w:lsdException w:name="Light Shading Accent 5" w:uiPriority="60"/>
-    <w:lsdException w:name="Light List Accent 5" w:uiPriority="61"/>
-    <w:lsdException w:name="Light Grid Accent 5" w:uiPriority="62"/>
-    <w:lsdException w:name="Medium Shading 1 Accent 5" w:uiPriority="63"/>
-    <w:lsdException w:name="Medium Shading 2 Accent 5" w:uiPriority="64"/>
-    <w:lsdException w:name="Medium List 1 Accent 5" w:uiPriority="65"/>
-    <w:lsdException w:name="Medium List 2 Accent 5" w:uiPriority="66"/>
-    <w:lsdException w:name="Medium Grid 1 Accent 5" w:uiPriority="67"/>
-    <w:lsdException w:name="Medium Grid 2 Accent 5" w:uiPriority="68"/>
-    <w:lsdException w:name="Medium Grid 3 Accent 5" w:uiPriority="69"/>
-    <w:lsdException w:name="Dark List Accent 5" w:uiPriority="70"/>
-    <w:lsdException w:name="Colorful Shading Accent 5" w:uiPriority="71"/>
-    <w:lsdException w:name="Colorful List Accent 5" w:uiPriority="72"/>
-    <w:lsdException w:name="Colorful Grid Accent 5" w:uiPriority="73"/>
-    <w:lsdException w:name="Light Shading Accent 6" w:uiPriority="60"/>
-    <w:lsdException w:name="Light List Accent 6" w:uiPriority="61"/>
-    <w:lsdException w:name="Light Grid Accent 6" w:uiPriority="62"/>
-    <w:lsdException w:name="Medium Shading 1 Accent 6" w:uiPriority="63"/>
-    <w:lsdException w:name="Medium Shading 2 Accent 6" w:uiPriority="64"/>
-    <w:lsdException w:name="Medium List 1 Accent 6" w:uiPriority="65"/>
-    <w:lsdException w:name="Medium List 2 Accent 6" w:uiPriority="66"/>
-    <w:lsdException w:name="Medium Grid 1 Accent 6" w:uiPriority="67"/>
-    <w:lsdException w:name="Medium Grid 2 Accent 6" w:uiPriority="68"/>
-    <w:lsdException w:name="Medium Grid 3 Accent 6" w:uiPriority="69"/>
-    <w:lsdException w:name="Dark List Accent 6" w:uiPriority="70"/>
-    <w:lsdException w:name="Colorful Shading Accent 6" w:uiPriority="71"/>
-    <w:lsdException w:name="Colorful List Accent 6" w:uiPriority="72"/>
-    <w:lsdException w:name="Colorful Grid Accent 6" w:uiPriority="73"/>
-    <w:lsdException w:name="Subtle Emphasis" w:qFormat="1" w:uiPriority="19"/>
-    <w:lsdException w:name="Intense Emphasis" w:qFormat="1" w:uiPriority="21"/>
-    <w:lsdException w:name="Subtle Reference" w:qFormat="1" w:uiPriority="31"/>
-    <w:lsdException w:name="Intense Reference" w:qFormat="1" w:uiPriority="32"/>
-    <w:lsdException w:name="Book Title" w:qFormat="1" w:uiPriority="33"/>
-    <w:lsdException w:name="Bibliography" w:semiHidden="1" w:uiPriority="37" w:unhideWhenUsed="1"/>
-    <w:lsdException w:name="TOC Heading" w:qFormat="1" w:semiHidden="1" w:uiPriority="39" w:unhideWhenUsed="1"/>
-    <w:lsdException w:name="Plain Table 1" w:uiPriority="41"/>
-    <w:lsdException w:name="Plain Table 2" w:uiPriority="42"/>
-    <w:lsdException w:name="Plain Table 3" w:uiPriority="43"/>
-    <w:lsdException w:name="Plain Table 4" w:uiPriority="44"/>
-    <w:lsdException w:name="Plain Table 5" w:uiPriority="45"/>
-    <w:lsdException w:name="Grid Table Light" w:uiPriority="40"/>
-    <w:lsdException w:name="Grid Table 1 Light" w:uiPriority="46"/>
-    <w:lsdException w:name="Grid Table 2" w:uiPriority="47"/>
-    <w:lsdException w:name="Grid Table 3" w:uiPriority="48"/>
+    <w:lsdException w:name="Light Shading"/>
+    <w:lsdException w:name="Light List"/>
+    <w:lsdException w:name="Light Grid"/>
+    <w:lsdException w:name="Medium Shading 1"/>
+    <w:lsdException w:name="Medium Shading 2"/>
+    <w:lsdException w:name="Medium List 1"/>
+    <w:lsdException w:name="Medium List 2"/>
+    <w:lsdException w:name="Medium Grid 1"/>
+    <w:lsdException w:name="Medium Grid 2"/>
+    <w:lsdException w:name="Medium Grid 3"/>
+    <w:lsdException w:name="Dark List"/>
+    <w:lsdException w:name="Colorful Shading"/>
+    <w:lsdException w:name="Colorful List"/>
+    <w:lsdException w:name="Colorful Grid"/>
+    <w:lsdException w:name="Light Shading Accent 1"/>
+    <w:lsdException w:name="Light List Accent 1"/>
+    <w:lsdException w:name="Light Grid Accent 1"/>
+    <w:lsdException w:name="Medium Shading 1 Accent 1"/>
+    <w:lsdException w:name="Medium Shading 2 Accent 1"/>
+    <w:lsdException w:name="Medium List 1 Accent 1"/>
+    <w:lsdException w:name="Medium List 2 Accent 1"/>
+    <w:lsdException w:name="Medium Grid 1 Accent 1"/>
+    <w:lsdException w:name="Medium Grid 2 Accent 1"/>
+    <w:lsdException w:name="Medium Grid 3 Accent 1"/>
+    <w:lsdException w:name="Dark List Accent 1"/>
+    <w:lsdException w:name="Colorful Shading Accent 1"/>
+    <w:lsdException w:name="Colorful List Accent 1"/>
+    <w:lsdException w:name="Colorful Grid Accent 1"/>
+    <w:lsdException w:name="Light Shading Accent 2"/>
+    <w:lsdException w:name="Light List Accent 2"/>
+    <w:lsdException w:name="Light Grid Accent 2"/>
+    <w:lsdException w:name="Medium Shading 1 Accent 2"/>
+    <w:lsdException w:name="Medium Shading 2 Accent 2"/>
+    <w:lsdException w:name="Medium List 1 Accent 2"/>
+    <w:lsdException w:name="Medium List 2 Accent 2"/>
+    <w:lsdException w:name="Medium Grid 1 Accent 2"/>
+    <w:lsdException w:name="Medium Grid 2 Accent 2"/>
+    <w:lsdException w:name="Medium Grid 3 Accent 2"/>
+    <w:lsdException w:name="Dark List Accent 2"/>
+    <w:lsdException w:name="Colorful Shading Accent 2"/>
+    <w:lsdException w:name="Colorful List Accent 2"/>
+    <w:lsdException w:name="Colorful Grid Accent 2"/>
+    <w:lsdException w:name="Light Shading Accent 3"/>
+    <w:lsdException w:name="Light List Accent 3"/>
+    <w:lsdException w:name="Light Grid Accent 3"/>
+    <w:lsdException w:name="Medium Shading 1 Accent 3"/>
+    <w:lsdException w:name="Medium Shading 2 Accent 3"/>
+    <w:lsdException w:name="Medium List 1 Accent 3"/>
+    <w:lsdException w:name="Medium List 2 Accent 3"/>
+    <w:lsdException w:name="Medium Grid 1 Accent 3"/>
+    <w:lsdException w:name="Medium Grid 2 Accent 3"/>
+    <w:lsdException w:name="Medium Grid 3 Accent 3"/>
+    <w:lsdException w:name="Dark List Accent 3"/>
+    <w:lsdException w:name="Colorful Shading Accent 3"/>
+    <w:lsdException w:name="Colorful List Accent 3"/>
+    <w:lsdException w:name="Colorful Grid Accent 3"/>
+    <w:lsdException w:name="Light Shading Accent 4"/>
+    <w:lsdException w:name="Light List Accent 4"/>
+    <w:lsdException w:name="Light Grid Accent 4"/>
+    <w:lsdException w:name="Medium Shading 1 Accent 4"/>
+    <w:lsdException w:name="Medium Shading 2 Accent 4"/>
+    <w:lsdException w:name="Medium List 1 Accent 4"/>
+    <w:lsdException w:name="Medium List 2 Accent 4"/>
+    <w:lsdException w:name="Medium Grid 1 Accent 4"/>
+    <w:lsdException w:name="Medium Grid 2 Accent 4"/>
+    <w:lsdException w:name="Medium Grid 3 Accent 4"/>
+    <w:lsdException w:name="Dark List Accent 4"/>
+    <w:lsdException w:name="Colorful Shading Accent 4"/>
+    <w:lsdException w:name="Colorful List Accent 4"/>
+    <w:lsdException w:name="Colorful Grid Accent 4"/>
+    <w:lsdException w:name="Light Shading Accent 5"/>
+    <w:lsdException w:name="Light List Accent 5"/>
+    <w:lsdException w:name="Light Grid Accent 5"/>
+    <w:lsdException w:name="Medium Shading 1 Accent 5"/>
+    <w:lsdException w:name="Medium Shading 2 Accent 5"/>
+    <w:lsdException w:name="Medium List 1 Accent 5"/>
+    <w:lsdException w:name="Medium List 2 Accent 5"/>
+    <w:lsdException w:name="Medium Grid 1 Accent 5"/>
+    <w:lsdException w:name="Medium Grid 2 Accent 5"/>
+    <w:lsdException w:name="Medium Grid 3 Accent 5"/>
+    <w:lsdException w:name="Dark List Accent 5"/>
+    <w:lsdException w:name="Colorful Shading Accent 5"/>
+    <w:lsdException w:name="Colorful List Accent 5"/>
+    <w:lsdException w:name="Colorful Grid Accent 5"/>
+    <w:lsdException w:name="Light Shading Accent 6"/>
+    <w:lsdException w:name="Light List Accent 6"/>
+    <w:lsdException w:name="Light Grid Accent 6"/>
+    <w:lsdException w:name="Medium Shading 1 Accent 6"/>
+    <w:lsdException w:name="Medium Shading 2 Accent 6"/>
+    <w:lsdException w:name="Medium List 1 Accent 6"/>
+    <w:lsdException w:name="Medium List 2 Accent 6"/>
+    <w:lsdException w:name="Medium Grid 1 Accent 6"/>
+    <w:lsdException w:name="Medium Grid 2 Accent 6"/>
+    <w:lsdException w:name="Medium Grid 3 Accent 6"/>
+    <w:lsdException w:name="Dark List Accent 6"/>
+    <w:lsdException w:name="Colorful Shading Accent 6"/>
+    <w:lsdException w:name="Colorful List Accent 6"/>
+    <w:lsdException w:name="Colorful Grid Accent 6"/>
     <w:lsdException w:name="Grid Table 4" w:uiPriority="49"/>
     <w:lsdException w:name="Grid Table 5 Dark" w:uiPriority="50"/>
     <w:lsdException w:name="Grid Table 6 Colorful" w:uiPriority="51"/>
@@ -1754,188 +1734,171 @@
     <w:lsdException w:name="List Table 5 Dark Accent 6" w:uiPriority="50"/>
     <w:lsdException w:name="List Table 6 Colorful Accent 6" w:uiPriority="51"/>
     <w:lsdException w:name="List Table 7 Colorful Accent 6" w:uiPriority="52"/>
-    <w:lsdException w:name="Mention" w:semiHidden="1" w:unhideWhenUsed="1"/>
-    <w:lsdException w:name="Smart Hyperlink" w:semiHidden="1" w:unhideWhenUsed="1"/>
-    <w:lsdException w:name="Hashtag" w:semiHidden="1" w:unhideWhenUsed="1"/>
-    <w:lsdException w:name="Unresolved Mention" w:semiHidden="1" w:unhideWhenUsed="1"/>
-    <w:lsdException w:name="Smart Link" w:semiHidden="1" w:unhideWhenUsed="1"/>
+    <w:lsdException w:name="Mention" w:semiHidden="1" w:uiPriority="99" w:unhideWhenUsed="1"/>
+    <w:lsdException w:name="Smart Hyperlink" w:semiHidden="1" w:uiPriority="99" w:unhideWhenUsed="1"/>
+    <w:lsdException w:name="Hashtag" w:semiHidden="1" w:uiPriority="99" w:unhideWhenUsed="1"/>
+    <w:lsdException w:name="Unresolved Mention" w:semiHidden="1" w:uiPriority="99" w:unhideWhenUsed="1"/>
+    <w:lsdException w:name="Smart Link" w:semiHidden="1" w:uiPriority="99" w:unhideWhenUsed="1"/>
   </w:latentStyles>
   <w:style w:default="1" w:styleId="Normal" w:type="paragraph">
     <w:name w:val="Normal"/>
     <w:qFormat/>
-    <w:rsid w:val="00485884"/>
-    <w:pPr>
-      <w:spacing w:after="40"/>
-    </w:pPr>
-    <w:rPr>
-      <w:rFonts w:ascii="Arial" w:hAnsi="Arial"/>
-    </w:rPr>
   </w:style>
   <w:style w:styleId="Heading1" w:type="paragraph">
     <w:name w:val="heading 1"/>
     <w:basedOn w:val="Normal"/>
-    <w:next w:val="Normal"/>
-    <w:link w:val="Heading1Char"/>
+    <w:next w:val="BodyText"/>
     <w:uiPriority w:val="9"/>
     <w:qFormat/>
-    <w:rsid w:val="00485884"/>
+    <w:rsid w:val="002105D6"/>
+    <w:pPr>
+      <w:keepNext/>
+      <w:keepLines/>
+      <w:spacing w:after="0" w:before="240"/>
+      <w:outlineLvl w:val="0"/>
+    </w:pPr>
+    <w:rPr>
+      <w:rFonts w:ascii="Arial" w:cstheme="majorBidi" w:eastAsiaTheme="majorEastAsia" w:hAnsi="Arial"/>
+      <w:b/>
+      <w:bCs/>
+      <w:color w:themeColor="accent1" w:val="4F81BD"/>
+      <w:sz w:val="32"/>
+      <w:szCs w:val="32"/>
+    </w:rPr>
+  </w:style>
+  <w:style w:styleId="Heading2" w:type="paragraph">
+    <w:name w:val="heading 2"/>
+    <w:basedOn w:val="Normal"/>
+    <w:next w:val="BodyText"/>
+    <w:uiPriority w:val="9"/>
+    <w:unhideWhenUsed/>
+    <w:qFormat/>
+    <w:rsid w:val="002105D6"/>
+    <w:pPr>
+      <w:keepNext/>
+      <w:keepLines/>
+      <w:spacing w:after="0" w:before="200"/>
+      <w:outlineLvl w:val="1"/>
+    </w:pPr>
+    <w:rPr>
+      <w:rFonts w:ascii="Arial" w:cstheme="majorBidi" w:eastAsiaTheme="majorEastAsia" w:hAnsi="Arial"/>
+      <w:b/>
+      <w:bCs/>
+      <w:color w:themeColor="accent1" w:val="4F81BD"/>
+      <w:sz w:val="28"/>
+      <w:szCs w:val="28"/>
+    </w:rPr>
+  </w:style>
+  <w:style w:styleId="Heading3" w:type="paragraph">
+    <w:name w:val="heading 3"/>
+    <w:basedOn w:val="Normal"/>
+    <w:next w:val="BodyText"/>
+    <w:uiPriority w:val="9"/>
+    <w:unhideWhenUsed/>
+    <w:qFormat/>
+    <w:rsid w:val="002105D6"/>
+    <w:pPr>
+      <w:keepNext/>
+      <w:keepLines/>
+      <w:spacing w:after="0" w:before="200"/>
+      <w:outlineLvl w:val="2"/>
+    </w:pPr>
+    <w:rPr>
+      <w:rFonts w:ascii="Arial" w:cstheme="majorBidi" w:eastAsiaTheme="majorEastAsia" w:hAnsi="Arial"/>
+      <w:b/>
+      <w:bCs/>
+      <w:color w:themeColor="accent1" w:val="4F81BD"/>
+    </w:rPr>
+  </w:style>
+  <w:style w:styleId="Heading4" w:type="paragraph">
+    <w:name w:val="heading 4"/>
+    <w:basedOn w:val="Normal"/>
+    <w:next w:val="BodyText"/>
+    <w:uiPriority w:val="9"/>
+    <w:unhideWhenUsed/>
+    <w:qFormat/>
+    <w:rsid w:val="002105D6"/>
     <w:pPr>
       <w:keepNext/>
       <w:keepLines/>
       <w:spacing w:after="0"/>
-      <w:outlineLvl w:val="0"/>
+      <w:outlineLvl w:val="3"/>
     </w:pPr>
     <w:rPr>
-      <w:rFonts w:cstheme="majorBidi" w:eastAsiaTheme="majorEastAsia"/>
-      <w:color w:themeColor="accent1" w:themeShade="BF" w:val="0F4761"/>
-      <w:sz w:val="40"/>
-      <w:szCs w:val="40"/>
-    </w:rPr>
-  </w:style>
-  <w:style w:styleId="Heading2" w:type="paragraph">
-    <w:name w:val="heading 2"/>
+      <w:rFonts w:ascii="Arial" w:cstheme="majorBidi" w:eastAsiaTheme="majorEastAsia" w:hAnsi="Arial"/>
+      <w:bCs/>
+      <w:i/>
+      <w:color w:themeColor="accent1" w:val="4F81BD"/>
+      <w:sz w:val="20"/>
+    </w:rPr>
+  </w:style>
+  <w:style w:styleId="Heading5" w:type="paragraph">
+    <w:name w:val="heading 5"/>
     <w:basedOn w:val="Normal"/>
-    <w:next w:val="Normal"/>
-    <w:link w:val="Heading2Char"/>
+    <w:next w:val="BodyText"/>
     <w:uiPriority w:val="9"/>
-    <w:semiHidden/>
     <w:unhideWhenUsed/>
     <w:qFormat/>
-    <w:rsid w:val="00C23924"/>
+    <w:rsid w:val="002105D6"/>
     <w:pPr>
       <w:keepNext/>
       <w:keepLines/>
-      <w:spacing w:after="80" w:before="160"/>
-      <w:outlineLvl w:val="1"/>
+      <w:spacing w:after="0"/>
+      <w:outlineLvl w:val="4"/>
     </w:pPr>
     <w:rPr>
-      <w:rFonts w:cstheme="majorBidi" w:eastAsiaTheme="majorEastAsia"/>
-      <w:color w:themeColor="accent1" w:themeShade="BF" w:val="0F4761"/>
-      <w:sz w:val="32"/>
-      <w:szCs w:val="32"/>
-    </w:rPr>
-  </w:style>
-  <w:style w:styleId="Heading3" w:type="paragraph">
-    <w:name w:val="heading 3"/>
+      <w:rFonts w:ascii="Arial" w:cstheme="majorBidi" w:eastAsiaTheme="majorEastAsia" w:hAnsi="Arial"/>
+      <w:iCs/>
+      <w:color w:themeColor="accent1" w:val="4F81BD"/>
+      <w:sz w:val="20"/>
+    </w:rPr>
+  </w:style>
+  <w:style w:styleId="Heading6" w:type="paragraph">
+    <w:name w:val="heading 6"/>
     <w:basedOn w:val="Normal"/>
-    <w:next w:val="Normal"/>
-    <w:link w:val="Heading3Char"/>
+    <w:next w:val="BodyText"/>
     <w:uiPriority w:val="9"/>
-    <w:semiHidden/>
     <w:unhideWhenUsed/>
     <w:qFormat/>
-    <w:rsid w:val="00C23924"/>
+    <w:rsid w:val="002105D6"/>
     <w:pPr>
       <w:keepNext/>
       <w:keepLines/>
-      <w:spacing w:after="80" w:before="160"/>
-      <w:outlineLvl w:val="2"/>
+      <w:spacing w:after="0"/>
+      <w:outlineLvl w:val="5"/>
     </w:pPr>
     <w:rPr>
-      <w:rFonts w:cstheme="majorBidi" w:eastAsiaTheme="majorEastAsia"/>
-      <w:color w:themeColor="accent1" w:themeShade="BF" w:val="0F4761"/>
-      <w:sz w:val="28"/>
-      <w:szCs w:val="28"/>
-    </w:rPr>
-  </w:style>
-  <w:style w:styleId="Heading4" w:type="paragraph">
-    <w:name w:val="heading 4"/>
+      <w:rFonts w:ascii="Arial" w:cstheme="majorBidi" w:eastAsiaTheme="majorEastAsia" w:hAnsi="Arial"/>
+      <w:color w:themeColor="accent1" w:val="4F81BD"/>
+    </w:rPr>
+  </w:style>
+  <w:style w:styleId="Heading7" w:type="paragraph">
+    <w:name w:val="heading 7"/>
     <w:basedOn w:val="Normal"/>
-    <w:next w:val="Normal"/>
-    <w:link w:val="Heading4Char"/>
+    <w:next w:val="BodyText"/>
     <w:uiPriority w:val="9"/>
-    <w:semiHidden/>
     <w:unhideWhenUsed/>
     <w:qFormat/>
-    <w:rsid w:val="00C23924"/>
+    <w:rsid w:val="002105D6"/>
     <w:pPr>
       <w:keepNext/>
       <w:keepLines/>
-      <w:spacing w:before="80"/>
-      <w:outlineLvl w:val="3"/>
-    </w:pPr>
-    <w:rPr>
-      <w:rFonts w:cstheme="majorBidi" w:eastAsiaTheme="majorEastAsia"/>
-      <w:i/>
-      <w:iCs/>
-      <w:color w:themeColor="accent1" w:themeShade="BF" w:val="0F4761"/>
-    </w:rPr>
-  </w:style>
-  <w:style w:styleId="Heading5" w:type="paragraph">
-    <w:name w:val="heading 5"/>
-    <w:basedOn w:val="Normal"/>
-    <w:next w:val="Normal"/>
-    <w:link w:val="Heading5Char"/>
-    <w:uiPriority w:val="9"/>
-    <w:semiHidden/>
-    <w:unhideWhenUsed/>
-    <w:qFormat/>
-    <w:rsid w:val="00C23924"/>
-    <w:pPr>
-      <w:keepNext/>
-      <w:keepLines/>
-      <w:spacing w:before="80"/>
-      <w:outlineLvl w:val="4"/>
-    </w:pPr>
-    <w:rPr>
-      <w:rFonts w:cstheme="majorBidi" w:eastAsiaTheme="majorEastAsia"/>
-      <w:color w:themeColor="accent1" w:themeShade="BF" w:val="0F4761"/>
-    </w:rPr>
-  </w:style>
-  <w:style w:styleId="Heading6" w:type="paragraph">
-    <w:name w:val="heading 6"/>
-    <w:basedOn w:val="Normal"/>
-    <w:next w:val="Normal"/>
-    <w:link w:val="Heading6Char"/>
-    <w:uiPriority w:val="9"/>
-    <w:semiHidden/>
-    <w:unhideWhenUsed/>
-    <w:qFormat/>
-    <w:rsid w:val="00C23924"/>
-    <w:pPr>
-      <w:keepNext/>
-      <w:keepLines/>
-      <w:spacing w:after="0" w:before="40"/>
-      <w:outlineLvl w:val="5"/>
-    </w:pPr>
-    <w:rPr>
-      <w:rFonts w:cstheme="majorBidi" w:eastAsiaTheme="majorEastAsia"/>
-      <w:i/>
-      <w:iCs/>
-      <w:color w:themeColor="text1" w:themeTint="A6" w:val="595959"/>
-    </w:rPr>
-  </w:style>
-  <w:style w:styleId="Heading7" w:type="paragraph">
-    <w:name w:val="heading 7"/>
-    <w:basedOn w:val="Normal"/>
-    <w:next w:val="Normal"/>
-    <w:link w:val="Heading7Char"/>
-    <w:uiPriority w:val="9"/>
-    <w:semiHidden/>
-    <w:unhideWhenUsed/>
-    <w:qFormat/>
-    <w:rsid w:val="00C23924"/>
-    <w:pPr>
-      <w:keepNext/>
-      <w:keepLines/>
-      <w:spacing w:after="0" w:before="40"/>
+      <w:spacing w:after="0"/>
       <w:outlineLvl w:val="6"/>
     </w:pPr>
     <w:rPr>
-      <w:rFonts w:cstheme="majorBidi" w:eastAsiaTheme="majorEastAsia"/>
-      <w:color w:themeColor="text1" w:themeTint="A6" w:val="595959"/>
+      <w:rFonts w:ascii="Arial" w:cstheme="majorBidi" w:eastAsiaTheme="majorEastAsia" w:hAnsi="Arial"/>
+      <w:color w:themeColor="accent1" w:val="4F81BD"/>
     </w:rPr>
   </w:style>
   <w:style w:styleId="Heading8" w:type="paragraph">
     <w:name w:val="heading 8"/>
     <w:basedOn w:val="Normal"/>
-    <w:next w:val="Normal"/>
-    <w:link w:val="Heading8Char"/>
+    <w:next w:val="BodyText"/>
     <w:uiPriority w:val="9"/>
-    <w:semiHidden/>
     <w:unhideWhenUsed/>
     <w:qFormat/>
-    <w:rsid w:val="00C23924"/>
+    <w:rsid w:val="002105D6"/>
     <w:pPr>
       <w:keepNext/>
       <w:keepLines/>
@@ -1943,22 +1906,18 @@
       <w:outlineLvl w:val="7"/>
     </w:pPr>
     <w:rPr>
-      <w:rFonts w:cstheme="majorBidi" w:eastAsiaTheme="majorEastAsia"/>
-      <w:i/>
-      <w:iCs/>
-      <w:color w:themeColor="text1" w:themeTint="D8" w:val="272727"/>
+      <w:rFonts w:ascii="Arial" w:cstheme="majorBidi" w:eastAsiaTheme="majorEastAsia" w:hAnsi="Arial"/>
+      <w:color w:themeColor="accent1" w:val="4F81BD"/>
     </w:rPr>
   </w:style>
   <w:style w:styleId="Heading9" w:type="paragraph">
     <w:name w:val="heading 9"/>
     <w:basedOn w:val="Normal"/>
-    <w:next w:val="Normal"/>
-    <w:link w:val="Heading9Char"/>
+    <w:next w:val="BodyText"/>
     <w:uiPriority w:val="9"/>
-    <w:semiHidden/>
     <w:unhideWhenUsed/>
     <w:qFormat/>
-    <w:rsid w:val="00C23924"/>
+    <w:rsid w:val="002105D6"/>
     <w:pPr>
       <w:keepNext/>
       <w:keepLines/>
@@ -1966,8 +1925,8 @@
       <w:outlineLvl w:val="8"/>
     </w:pPr>
     <w:rPr>
-      <w:rFonts w:cstheme="majorBidi" w:eastAsiaTheme="majorEastAsia"/>
-      <w:color w:themeColor="text1" w:themeTint="D8" w:val="272727"/>
+      <w:rFonts w:ascii="Arial" w:cstheme="majorBidi" w:eastAsiaTheme="majorEastAsia" w:hAnsi="Arial"/>
+      <w:color w:themeColor="accent1" w:val="4F81BD"/>
     </w:rPr>
   </w:style>
   <w:style w:default="1" w:styleId="DefaultParagraphFont" w:type="character">
@@ -1997,372 +1956,151 @@
     <w:semiHidden/>
     <w:unhideWhenUsed/>
   </w:style>
-  <w:style w:customStyle="1" w:styleId="Heading1Char" w:type="character">
-    <w:name w:val="Heading 1 Char"/>
-    <w:basedOn w:val="DefaultParagraphFont"/>
-    <w:link w:val="Heading1"/>
-    <w:uiPriority w:val="9"/>
-    <w:rsid w:val="00485884"/>
-    <w:rPr>
-      <w:rFonts w:ascii="Arial" w:cstheme="majorBidi" w:eastAsiaTheme="majorEastAsia" w:hAnsi="Arial"/>
-      <w:color w:themeColor="accent1" w:themeShade="BF" w:val="0F4761"/>
-      <w:sz w:val="40"/>
-      <w:szCs w:val="40"/>
-    </w:rPr>
-  </w:style>
-  <w:style w:customStyle="1" w:styleId="Heading2Char" w:type="character">
-    <w:name w:val="Heading 2 Char"/>
-    <w:basedOn w:val="DefaultParagraphFont"/>
-    <w:link w:val="Heading2"/>
-    <w:uiPriority w:val="9"/>
-    <w:semiHidden/>
-    <w:rsid w:val="00C23924"/>
-    <w:rPr>
-      <w:rFonts w:ascii="Arial" w:cstheme="majorBidi" w:eastAsiaTheme="majorEastAsia" w:hAnsi="Arial"/>
-      <w:color w:themeColor="accent1" w:themeShade="BF" w:val="0F4761"/>
-      <w:sz w:val="32"/>
-      <w:szCs w:val="32"/>
-    </w:rPr>
-  </w:style>
-  <w:style w:customStyle="1" w:styleId="Heading3Char" w:type="character">
-    <w:name w:val="Heading 3 Char"/>
-    <w:basedOn w:val="DefaultParagraphFont"/>
-    <w:link w:val="Heading3"/>
-    <w:uiPriority w:val="9"/>
-    <w:semiHidden/>
-    <w:rsid w:val="00C23924"/>
-    <w:rPr>
-      <w:rFonts w:cstheme="majorBidi" w:eastAsiaTheme="majorEastAsia"/>
-      <w:color w:themeColor="accent1" w:themeShade="BF" w:val="0F4761"/>
-      <w:sz w:val="28"/>
-      <w:szCs w:val="28"/>
-    </w:rPr>
-  </w:style>
-  <w:style w:customStyle="1" w:styleId="Heading4Char" w:type="character">
-    <w:name w:val="Heading 4 Char"/>
-    <w:basedOn w:val="DefaultParagraphFont"/>
-    <w:link w:val="Heading4"/>
-    <w:uiPriority w:val="9"/>
-    <w:semiHidden/>
-    <w:rsid w:val="00C23924"/>
-    <w:rPr>
-      <w:rFonts w:cstheme="majorBidi" w:eastAsiaTheme="majorEastAsia"/>
-      <w:i/>
-      <w:iCs/>
-      <w:color w:themeColor="accent1" w:themeShade="BF" w:val="0F4761"/>
-    </w:rPr>
-  </w:style>
-  <w:style w:customStyle="1" w:styleId="Heading5Char" w:type="character">
-    <w:name w:val="Heading 5 Char"/>
-    <w:basedOn w:val="DefaultParagraphFont"/>
-    <w:link w:val="Heading5"/>
-    <w:uiPriority w:val="9"/>
-    <w:semiHidden/>
-    <w:rsid w:val="00C23924"/>
-    <w:rPr>
-      <w:rFonts w:cstheme="majorBidi" w:eastAsiaTheme="majorEastAsia"/>
-      <w:color w:themeColor="accent1" w:themeShade="BF" w:val="0F4761"/>
-    </w:rPr>
-  </w:style>
-  <w:style w:customStyle="1" w:styleId="Heading6Char" w:type="character">
-    <w:name w:val="Heading 6 Char"/>
-    <w:basedOn w:val="DefaultParagraphFont"/>
-    <w:link w:val="Heading6"/>
-    <w:uiPriority w:val="9"/>
-    <w:semiHidden/>
-    <w:rsid w:val="00C23924"/>
-    <w:rPr>
-      <w:rFonts w:cstheme="majorBidi" w:eastAsiaTheme="majorEastAsia"/>
-      <w:i/>
-      <w:iCs/>
-      <w:color w:themeColor="text1" w:themeTint="A6" w:val="595959"/>
-    </w:rPr>
-  </w:style>
-  <w:style w:customStyle="1" w:styleId="Heading7Char" w:type="character">
-    <w:name w:val="Heading 7 Char"/>
-    <w:basedOn w:val="DefaultParagraphFont"/>
-    <w:link w:val="Heading7"/>
-    <w:uiPriority w:val="9"/>
-    <w:semiHidden/>
-    <w:rsid w:val="00C23924"/>
-    <w:rPr>
-      <w:rFonts w:cstheme="majorBidi" w:eastAsiaTheme="majorEastAsia"/>
-      <w:color w:themeColor="text1" w:themeTint="A6" w:val="595959"/>
-    </w:rPr>
-  </w:style>
-  <w:style w:customStyle="1" w:styleId="Heading8Char" w:type="character">
-    <w:name w:val="Heading 8 Char"/>
-    <w:basedOn w:val="DefaultParagraphFont"/>
-    <w:link w:val="Heading8"/>
-    <w:uiPriority w:val="9"/>
-    <w:semiHidden/>
-    <w:rsid w:val="00C23924"/>
-    <w:rPr>
-      <w:rFonts w:cstheme="majorBidi" w:eastAsiaTheme="majorEastAsia"/>
-      <w:i/>
-      <w:iCs/>
-      <w:color w:themeColor="text1" w:themeTint="D8" w:val="272727"/>
-    </w:rPr>
-  </w:style>
-  <w:style w:customStyle="1" w:styleId="Heading9Char" w:type="character">
-    <w:name w:val="Heading 9 Char"/>
-    <w:basedOn w:val="DefaultParagraphFont"/>
-    <w:link w:val="Heading9"/>
-    <w:uiPriority w:val="9"/>
-    <w:semiHidden/>
-    <w:rsid w:val="00C23924"/>
-    <w:rPr>
-      <w:rFonts w:cstheme="majorBidi" w:eastAsiaTheme="majorEastAsia"/>
-      <w:color w:themeColor="text1" w:themeTint="D8" w:val="272727"/>
-    </w:rPr>
+  <w:style w:styleId="BodyText" w:type="paragraph">
+    <w:name w:val="Body Text"/>
+    <w:basedOn w:val="Normal"/>
+    <w:qFormat/>
+    <w:rsid w:val="002105D6"/>
+    <w:pPr>
+      <w:spacing w:after="300" w:before="300"/>
+    </w:pPr>
+    <w:rPr>
+      <w:rFonts w:ascii="Arial" w:hAnsi="Arial"/>
+    </w:rPr>
+  </w:style>
+  <w:style w:customStyle="1" w:styleId="FirstParagraph" w:type="paragraph">
+    <w:name w:val="First Paragraph"/>
+    <w:basedOn w:val="BodyText"/>
+    <w:next w:val="BodyText"/>
+    <w:qFormat/>
+  </w:style>
+  <w:style w:customStyle="1" w:styleId="Compact" w:type="paragraph">
+    <w:name w:val="Compact"/>
+    <w:basedOn w:val="BodyText"/>
+    <w:qFormat/>
+    <w:pPr>
+      <w:spacing w:after="36" w:before="36"/>
+    </w:pPr>
   </w:style>
   <w:style w:styleId="Title" w:type="paragraph">
     <w:name w:val="Title"/>
     <w:basedOn w:val="Normal"/>
-    <w:next w:val="Normal"/>
-    <w:link w:val="TitleChar"/>
-    <w:uiPriority w:val="10"/>
+    <w:next w:val="BodyText"/>
     <w:qFormat/>
-    <w:rsid w:val="00C23924"/>
+    <w:rsid w:val="002105D6"/>
     <w:pPr>
-      <w:spacing w:after="80" w:line="240" w:lineRule="auto"/>
-      <w:contextualSpacing/>
+      <w:keepNext/>
+      <w:keepLines/>
+      <w:spacing w:after="120" w:before="120"/>
+      <w:jc w:val="center"/>
     </w:pPr>
     <w:rPr>
-      <w:rFonts w:cstheme="majorBidi" w:eastAsiaTheme="majorEastAsia"/>
-      <w:spacing w:val="-10"/>
-      <w:kern w:val="28"/>
-      <w:sz w:val="56"/>
-      <w:szCs w:val="56"/>
-    </w:rPr>
-  </w:style>
-  <w:style w:customStyle="1" w:styleId="TitleChar" w:type="character">
-    <w:name w:val="Title Char"/>
-    <w:basedOn w:val="DefaultParagraphFont"/>
-    <w:link w:val="Title"/>
-    <w:uiPriority w:val="10"/>
-    <w:rsid w:val="00C23924"/>
-    <w:rPr>
       <w:rFonts w:ascii="Arial" w:cstheme="majorBidi" w:eastAsiaTheme="majorEastAsia" w:hAnsi="Arial"/>
-      <w:spacing w:val="-10"/>
-      <w:kern w:val="28"/>
-      <w:sz w:val="56"/>
-      <w:szCs w:val="56"/>
+      <w:b/>
+      <w:bCs/>
+      <w:color w:themeColor="accent1" w:themeShade="B5" w:val="345A8A"/>
+      <w:sz w:val="36"/>
+      <w:szCs w:val="36"/>
     </w:rPr>
   </w:style>
   <w:style w:styleId="Subtitle" w:type="paragraph">
     <w:name w:val="Subtitle"/>
-    <w:basedOn w:val="Normal"/>
-    <w:next w:val="Normal"/>
-    <w:link w:val="SubtitleChar"/>
-    <w:uiPriority w:val="11"/>
+    <w:basedOn w:val="Title"/>
+    <w:next w:val="BodyText"/>
     <w:qFormat/>
-    <w:rsid w:val="00C23924"/>
+    <w:rsid w:val="002105D6"/>
     <w:pPr>
-      <w:numPr>
-        <w:ilvl w:val="1"/>
-      </w:numPr>
+      <w:spacing w:after="240" w:before="240"/>
     </w:pPr>
     <w:rPr>
-      <w:rFonts w:cstheme="majorBidi" w:eastAsiaTheme="majorEastAsia"/>
-      <w:i/>
-      <w:color w:themeColor="text1" w:themeTint="A6" w:val="595959"/>
-      <w:spacing w:val="15"/>
-      <w:sz w:val="28"/>
-      <w:szCs w:val="28"/>
-    </w:rPr>
-  </w:style>
-  <w:style w:customStyle="1" w:styleId="SubtitleChar" w:type="character">
-    <w:name w:val="Subtitle Char"/>
-    <w:basedOn w:val="DefaultParagraphFont"/>
-    <w:link w:val="Subtitle"/>
-    <w:uiPriority w:val="11"/>
-    <w:rsid w:val="00C23924"/>
-    <w:rPr>
-      <w:rFonts w:ascii="Arial" w:cstheme="majorBidi" w:eastAsiaTheme="majorEastAsia" w:hAnsi="Arial"/>
-      <w:i/>
-      <w:color w:themeColor="text1" w:themeTint="A6" w:val="595959"/>
-      <w:spacing w:val="15"/>
-      <w:sz w:val="28"/>
-      <w:szCs w:val="28"/>
-    </w:rPr>
-  </w:style>
-  <w:style w:styleId="Quote" w:type="paragraph">
-    <w:name w:val="Quote"/>
-    <w:basedOn w:val="Normal"/>
-    <w:next w:val="Normal"/>
-    <w:link w:val="QuoteChar"/>
-    <w:uiPriority w:val="29"/>
+      <w:sz w:val="30"/>
+      <w:szCs w:val="30"/>
+    </w:rPr>
+  </w:style>
+  <w:style w:customStyle="1" w:styleId="Author" w:type="paragraph">
+    <w:name w:val="Author"/>
+    <w:next w:val="BodyText"/>
     <w:qFormat/>
-    <w:rsid w:val="00C23924"/>
+    <w:rsid w:val="002105D6"/>
     <w:pPr>
-      <w:spacing w:before="160"/>
+      <w:keepNext/>
+      <w:keepLines/>
       <w:jc w:val="center"/>
     </w:pPr>
     <w:rPr>
-      <w:i/>
-      <w:iCs/>
-      <w:color w:themeColor="text1" w:themeTint="BF" w:val="404040"/>
-    </w:rPr>
-  </w:style>
-  <w:style w:customStyle="1" w:styleId="QuoteChar" w:type="character">
-    <w:name w:val="Quote Char"/>
-    <w:basedOn w:val="DefaultParagraphFont"/>
-    <w:link w:val="Quote"/>
-    <w:uiPriority w:val="29"/>
-    <w:rsid w:val="00C23924"/>
-    <w:rPr>
-      <w:i/>
-      <w:iCs/>
-      <w:color w:themeColor="text1" w:themeTint="BF" w:val="404040"/>
-    </w:rPr>
-  </w:style>
-  <w:style w:styleId="ListParagraph" w:type="paragraph">
-    <w:name w:val="List Paragraph"/>
-    <w:basedOn w:val="Normal"/>
-    <w:uiPriority w:val="34"/>
+      <w:rFonts w:ascii="Arial" w:hAnsi="Arial"/>
+    </w:rPr>
+  </w:style>
+  <w:style w:styleId="Date" w:type="paragraph">
+    <w:name w:val="Date"/>
+    <w:next w:val="BodyText"/>
     <w:qFormat/>
-    <w:rsid w:val="00C23924"/>
+    <w:rsid w:val="002105D6"/>
     <w:pPr>
-      <w:ind w:left="720"/>
-      <w:contextualSpacing/>
-    </w:pPr>
-  </w:style>
-  <w:style w:styleId="IntenseEmphasis" w:type="character">
-    <w:name w:val="Intense Emphasis"/>
-    <w:basedOn w:val="DefaultParagraphFont"/>
-    <w:uiPriority w:val="21"/>
-    <w:qFormat/>
-    <w:rsid w:val="00C23924"/>
-    <w:rPr>
-      <w:i/>
-      <w:iCs/>
-      <w:color w:themeColor="accent1" w:themeShade="BF" w:val="0F4761"/>
-    </w:rPr>
-  </w:style>
-  <w:style w:styleId="IntenseQuote" w:type="paragraph">
-    <w:name w:val="Intense Quote"/>
-    <w:basedOn w:val="Normal"/>
-    <w:next w:val="Normal"/>
-    <w:link w:val="IntenseQuoteChar"/>
-    <w:uiPriority w:val="30"/>
-    <w:qFormat/>
-    <w:rsid w:val="00C23924"/>
-    <w:pPr>
-      <w:pBdr>
-        <w:top w:color="0F4761" w:space="10" w:sz="4" w:themeColor="accent1" w:themeShade="BF" w:val="single"/>
-        <w:bottom w:color="0F4761" w:space="10" w:sz="4" w:themeColor="accent1" w:themeShade="BF" w:val="single"/>
-      </w:pBdr>
-      <w:spacing w:after="360" w:before="360"/>
-      <w:ind w:left="864" w:right="864"/>
+      <w:keepNext/>
+      <w:keepLines/>
       <w:jc w:val="center"/>
     </w:pPr>
     <w:rPr>
-      <w:i/>
-      <w:iCs/>
-      <w:color w:themeColor="accent1" w:themeShade="BF" w:val="0F4761"/>
-    </w:rPr>
-  </w:style>
-  <w:style w:customStyle="1" w:styleId="IntenseQuoteChar" w:type="character">
-    <w:name w:val="Intense Quote Char"/>
-    <w:basedOn w:val="DefaultParagraphFont"/>
-    <w:link w:val="IntenseQuote"/>
-    <w:uiPriority w:val="30"/>
-    <w:rsid w:val="00C23924"/>
-    <w:rPr>
-      <w:i/>
-      <w:iCs/>
-      <w:color w:themeColor="accent1" w:themeShade="BF" w:val="0F4761"/>
-    </w:rPr>
-  </w:style>
-  <w:style w:styleId="IntenseReference" w:type="character">
-    <w:name w:val="Intense Reference"/>
-    <w:basedOn w:val="DefaultParagraphFont"/>
-    <w:uiPriority w:val="32"/>
+      <w:rFonts w:ascii="Arial" w:hAnsi="Arial"/>
+    </w:rPr>
+  </w:style>
+  <w:style w:customStyle="1" w:styleId="Abstract" w:type="paragraph">
+    <w:name w:val="Abstract"/>
+    <w:basedOn w:val="Normal"/>
+    <w:next w:val="BodyText"/>
     <w:qFormat/>
-    <w:rsid w:val="00C23924"/>
-    <w:rPr>
-      <w:b/>
-      <w:bCs/>
-      <w:smallCaps/>
-      <w:color w:themeColor="accent1" w:themeShade="BF" w:val="0F4761"/>
-      <w:spacing w:val="5"/>
-    </w:rPr>
-  </w:style>
-  <w:style w:styleId="NoSpacing" w:type="paragraph">
-    <w:name w:val="No Spacing"/>
-    <w:uiPriority w:val="1"/>
+    <w:rsid w:val="002105D6"/>
+    <w:pPr>
+      <w:keepNext/>
+      <w:keepLines/>
+      <w:spacing w:after="300" w:before="300"/>
+    </w:pPr>
+    <w:rPr>
+      <w:rFonts w:ascii="Arial" w:hAnsi="Arial"/>
+      <w:sz w:val="20"/>
+      <w:szCs w:val="20"/>
+    </w:rPr>
+  </w:style>
+  <w:style w:styleId="Bibliography" w:type="paragraph">
+    <w:name w:val="Bibliography"/>
+    <w:basedOn w:val="Normal"/>
     <w:qFormat/>
-    <w:rsid w:val="00C23924"/>
+    <w:rsid w:val="002105D6"/>
+    <w:rPr>
+      <w:rFonts w:ascii="Arial" w:hAnsi="Arial"/>
+    </w:rPr>
+  </w:style>
+  <w:style w:styleId="BlockText" w:type="paragraph">
+    <w:name w:val="Block Text"/>
+    <w:basedOn w:val="BodyText"/>
+    <w:next w:val="BodyText"/>
+    <w:uiPriority w:val="9"/>
+    <w:unhideWhenUsed/>
+    <w:qFormat/>
     <w:pPr>
-      <w:spacing w:after="0" w:line="240" w:lineRule="auto"/>
+      <w:spacing w:after="100" w:before="100"/>
+      <w:ind w:left="480" w:right="480"/>
     </w:pPr>
+  </w:style>
+  <w:style w:styleId="FootnoteText" w:type="paragraph">
+    <w:name w:val="footnote text"/>
+    <w:basedOn w:val="Normal"/>
+    <w:uiPriority w:val="9"/>
+    <w:unhideWhenUsed/>
+    <w:qFormat/>
+  </w:style>
+  <w:style w:customStyle="1" w:styleId="Table" w:type="table">
+    <w:name w:val="Table"/>
+    <w:semiHidden/>
+    <w:unhideWhenUsed/>
+    <w:qFormat/>
+    <w:rsid w:val="002105D6"/>
     <w:rPr>
       <w:rFonts w:ascii="Arial" w:hAnsi="Arial"/>
     </w:rPr>
-  </w:style>
-  <w:style w:styleId="SubtleEmphasis" w:type="character">
-    <w:name w:val="Subtle Emphasis"/>
-    <w:basedOn w:val="DefaultParagraphFont"/>
-    <w:uiPriority w:val="19"/>
-    <w:qFormat/>
-    <w:rsid w:val="00C23924"/>
-    <w:rPr>
-      <w:rFonts w:ascii="Arial" w:hAnsi="Arial"/>
-      <w:i/>
-      <w:iCs/>
-      <w:color w:themeColor="text1" w:themeTint="BF" w:val="404040"/>
-    </w:rPr>
-  </w:style>
-  <w:style w:styleId="Emphasis" w:type="character">
-    <w:name w:val="Emphasis"/>
-    <w:basedOn w:val="DefaultParagraphFont"/>
-    <w:uiPriority w:val="20"/>
-    <w:qFormat/>
-    <w:rsid w:val="00C23924"/>
-    <w:rPr>
-      <w:rFonts w:ascii="Arial" w:hAnsi="Arial"/>
-      <w:i/>
-      <w:iCs/>
-    </w:rPr>
-  </w:style>
-  <w:style w:styleId="Strong" w:type="character">
-    <w:name w:val="Strong"/>
-    <w:basedOn w:val="DefaultParagraphFont"/>
-    <w:uiPriority w:val="22"/>
-    <w:qFormat/>
-    <w:rsid w:val="00C23924"/>
-    <w:rPr>
-      <w:rFonts w:ascii="Arial" w:hAnsi="Arial"/>
-      <w:b/>
-      <w:bCs/>
-    </w:rPr>
-  </w:style>
-  <w:style w:styleId="SubtleReference" w:type="character">
-    <w:name w:val="Subtle Reference"/>
-    <w:basedOn w:val="DefaultParagraphFont"/>
-    <w:uiPriority w:val="31"/>
-    <w:qFormat/>
-    <w:rsid w:val="00C23924"/>
-    <w:rPr>
-      <w:rFonts w:ascii="Arial" w:hAnsi="Arial"/>
-      <w:smallCaps/>
-      <w:color w:themeColor="text1" w:themeTint="A5" w:val="5A5A5A"/>
-    </w:rPr>
-  </w:style>
-  <w:style w:styleId="TableGrid" w:type="table">
-    <w:name w:val="Table Grid"/>
-    <w:aliases w:val="Table"/>
-    <w:basedOn w:val="TableNormal"/>
-    <w:uiPriority w:val="39"/>
-    <w:rsid w:val="002545F5"/>
-    <w:pPr>
-      <w:spacing w:after="0" w:line="240" w:lineRule="auto"/>
-    </w:pPr>
-    <w:rPr>
-      <w:rFonts w:ascii="Arial" w:hAnsi="Arial"/>
-    </w:rPr>
     <w:tblPr>
+      <w:tblInd w:type="dxa" w:w="0"/>
       <w:tblBorders>
         <w:top w:color="000000" w:space="0" w:sz="4" w:themeColor="text1" w:val="single"/>
         <w:left w:color="000000" w:space="0" w:sz="4" w:themeColor="text1" w:val="single"/>
@@ -2373,25 +2111,119 @@
       </w:tblBorders>
       <w:tblCellMar>
         <w:top w:type="dxa" w:w="142"/>
+        <w:left w:type="dxa" w:w="108"/>
         <w:bottom w:type="dxa" w:w="142"/>
+        <w:right w:type="dxa" w:w="340"/>
       </w:tblCellMar>
     </w:tblPr>
     <w:tcPr>
-      <w:shd w:color="auto" w:fill="E8E8E8" w:themeFill="background2" w:val="clear"/>
       <w:vAlign w:val="center"/>
     </w:tcPr>
     <w:tblStylePr w:type="firstRow">
-      <w:pPr>
-        <w:jc w:val="left"/>
-      </w:pPr>
       <w:rPr>
+        <w:rFonts w:ascii="Arial" w:hAnsi="Arial"/>
         <w:b/>
       </w:rPr>
       <w:tblPr/>
       <w:tcPr>
-        <w:shd w:color="auto" w:fill="A5C9EB" w:themeFill="text2" w:themeFillTint="40" w:val="clear"/>
+        <w:shd w:color="auto" w:fill="8DB3E2" w:themeFill="text2" w:themeFillTint="66" w:val="clear"/>
       </w:tcPr>
     </w:tblStylePr>
+  </w:style>
+  <w:style w:customStyle="1" w:styleId="DefinitionTerm" w:type="paragraph">
+    <w:name w:val="Definition Term"/>
+    <w:basedOn w:val="Normal"/>
+    <w:next w:val="Definition"/>
+    <w:pPr>
+      <w:keepNext/>
+      <w:keepLines/>
+      <w:spacing w:after="0"/>
+    </w:pPr>
+    <w:rPr>
+      <w:b/>
+    </w:rPr>
+  </w:style>
+  <w:style w:customStyle="1" w:styleId="Definition" w:type="paragraph">
+    <w:name w:val="Definition"/>
+    <w:basedOn w:val="Normal"/>
+  </w:style>
+  <w:style w:styleId="Caption" w:type="paragraph">
+    <w:name w:val="caption"/>
+    <w:basedOn w:val="Normal"/>
+    <w:link w:val="CaptionChar"/>
+    <w:pPr>
+      <w:spacing w:after="120"/>
+    </w:pPr>
+    <w:rPr>
+      <w:i/>
+    </w:rPr>
+  </w:style>
+  <w:style w:customStyle="1" w:styleId="TableCaption" w:type="paragraph">
+    <w:name w:val="Table Caption"/>
+    <w:basedOn w:val="Caption"/>
+    <w:pPr>
+      <w:keepNext/>
+    </w:pPr>
+  </w:style>
+  <w:style w:customStyle="1" w:styleId="ImageCaption" w:type="paragraph">
+    <w:name w:val="Image Caption"/>
+    <w:basedOn w:val="Caption"/>
+  </w:style>
+  <w:style w:customStyle="1" w:styleId="Figure" w:type="paragraph">
+    <w:name w:val="Figure"/>
+    <w:basedOn w:val="Normal"/>
+  </w:style>
+  <w:style w:customStyle="1" w:styleId="CaptionedFigure" w:type="paragraph">
+    <w:name w:val="Captioned Figure"/>
+    <w:basedOn w:val="Figure"/>
+    <w:pPr>
+      <w:keepNext/>
+    </w:pPr>
+  </w:style>
+  <w:style w:customStyle="1" w:styleId="CaptionChar" w:type="character">
+    <w:name w:val="Caption Char"/>
+    <w:basedOn w:val="DefaultParagraphFont"/>
+    <w:link w:val="Caption"/>
+  </w:style>
+  <w:style w:customStyle="1" w:styleId="VerbatimChar" w:type="character">
+    <w:name w:val="Verbatim Char"/>
+    <w:basedOn w:val="CaptionChar"/>
+    <w:rPr>
+      <w:rFonts w:ascii="Consolas" w:hAnsi="Consolas"/>
+      <w:sz w:val="22"/>
+    </w:rPr>
+  </w:style>
+  <w:style w:styleId="FootnoteReference" w:type="character">
+    <w:name w:val="footnote reference"/>
+    <w:basedOn w:val="CaptionChar"/>
+    <w:rPr>
+      <w:vertAlign w:val="superscript"/>
+    </w:rPr>
+  </w:style>
+  <w:style w:styleId="Hyperlink" w:type="character">
+    <w:name w:val="Hyperlink"/>
+    <w:basedOn w:val="CaptionChar"/>
+    <w:rPr>
+      <w:color w:themeColor="accent1" w:val="4F81BD"/>
+    </w:rPr>
+  </w:style>
+  <w:style w:styleId="TOCHeading" w:type="paragraph">
+    <w:name w:val="TOC Heading"/>
+    <w:basedOn w:val="Heading1"/>
+    <w:next w:val="BodyText"/>
+    <w:uiPriority w:val="39"/>
+    <w:unhideWhenUsed/>
+    <w:qFormat/>
+    <w:rsid w:val="002105D6"/>
+    <w:pPr>
+      <w:spacing w:before="0" w:line="259" w:lineRule="auto"/>
+      <w:outlineLvl w:val="9"/>
+    </w:pPr>
+    <w:rPr>
+      <w:b w:val="0"/>
+      <w:bCs w:val="0"/>
+      <w:color w:themeColor="accent1" w:themeShade="BF" w:val="365F91"/>
+    </w:rPr>
   </w:style>
   <w:style w:type="paragraph" w:customStyle="1" w:styleId="SourceCode">
     <w:name w:val="Source Code"/>
@@ -2641,44 +2473,44 @@
         <a:sysClr val="window" lastClr="FFFFFF"/>
       </a:lt1>
       <a:dk2>
-        <a:srgbClr val="0E2841"/>
+        <a:srgbClr val="1F497D"/>
       </a:dk2>
       <a:lt2>
-        <a:srgbClr val="E8E8E8"/>
+        <a:srgbClr val="EEECE1"/>
       </a:lt2>
       <a:accent1>
-        <a:srgbClr val="156082"/>
+        <a:srgbClr val="4F81BD"/>
       </a:accent1>
       <a:accent2>
-        <a:srgbClr val="E97132"/>
+        <a:srgbClr val="C0504D"/>
       </a:accent2>
       <a:accent3>
-        <a:srgbClr val="196B24"/>
+        <a:srgbClr val="9BBB59"/>
       </a:accent3>
       <a:accent4>
-        <a:srgbClr val="0F9ED5"/>
+        <a:srgbClr val="8064A2"/>
       </a:accent4>
       <a:accent5>
-        <a:srgbClr val="A02B93"/>
+        <a:srgbClr val="4BACC6"/>
       </a:accent5>
       <a:accent6>
-        <a:srgbClr val="4EA72E"/>
+        <a:srgbClr val="F79646"/>
       </a:accent6>
       <a:hlink>
-        <a:srgbClr val="467886"/>
+        <a:srgbClr val="0000FF"/>
       </a:hlink>
       <a:folHlink>
-        <a:srgbClr val="96607D"/>
+        <a:srgbClr val="800080"/>
       </a:folHlink>
     </a:clrScheme>
     <a:fontScheme name="Office">
       <a:majorFont>
-        <a:latin typeface="Aptos Display" panose="02110004020202020204"/>
+        <a:latin typeface="Calibri"/>
         <a:ea typeface=""/>
         <a:cs typeface=""/>
-        <a:font script="Jpan" typeface="游ゴシック Light"/>
+        <a:font script="Jpan" typeface="ＭＳ ゴシック"/>
         <a:font script="Hang" typeface="맑은 고딕"/>
-        <a:font script="Hans" typeface="等线 Light"/>
+        <a:font script="Hans" typeface="宋体"/>
         <a:font script="Hant" typeface="新細明體"/>
         <a:font script="Arab" typeface="Times New Roman"/>
         <a:font script="Hebr" typeface="Times New Roman"/>
@@ -2705,32 +2537,14 @@
         <a:font script="Mong" typeface="Mongolian Baiti"/>
         <a:font script="Viet" typeface="Times New Roman"/>
         <a:font script="Uigh" typeface="Microsoft Uighur"/>
-        <a:font script="Geor" typeface="Sylfaen"/>
-        <a:font script="Armn" typeface="Arial"/>
-        <a:font script="Bugi" typeface="Leelawadee UI"/>
-        <a:font script="Bopo" typeface="Microsoft JhengHei"/>
-        <a:font script="Java" typeface="Javanese Text"/>
-        <a:font script="Lisu" typeface="Segoe UI"/>
-        <a:font script="Mymr" typeface="Myanmar Text"/>
-        <a:font script="Nkoo" typeface="Ebrima"/>
-        <a:font script="Olck" typeface="Nirmala UI"/>
-        <a:font script="Osma" typeface="Ebrima"/>
-        <a:font script="Phag" typeface="Phagspa"/>
-        <a:font script="Syrn" typeface="Estrangelo Edessa"/>
-        <a:font script="Syrj" typeface="Estrangelo Edessa"/>
-        <a:font script="Syre" typeface="Estrangelo Edessa"/>
-        <a:font script="Sora" typeface="Nirmala UI"/>
-        <a:font script="Tale" typeface="Microsoft Tai Le"/>
-        <a:font script="Talu" typeface="Microsoft New Tai Lue"/>
-        <a:font script="Tfng" typeface="Ebrima"/>
       </a:majorFont>
       <a:minorFont>
-        <a:latin typeface="Aptos" panose="02110004020202020204"/>
+        <a:latin typeface="Cambria"/>
         <a:ea typeface=""/>
         <a:cs typeface=""/>
-        <a:font script="Jpan" typeface="游ゴシック"/>
+        <a:font script="Jpan" typeface="ＭＳ 明朝"/>
         <a:font script="Hang" typeface="맑은 고딕"/>
-        <a:font script="Hans" typeface="等线"/>
+        <a:font script="Hans" typeface="宋体"/>
         <a:font script="Hant" typeface="新細明體"/>
         <a:font script="Arab" typeface="Arial"/>
         <a:font script="Hebr" typeface="Arial"/>
@@ -2757,24 +2571,6 @@
         <a:font script="Mong" typeface="Mongolian Baiti"/>
         <a:font script="Viet" typeface="Arial"/>
         <a:font script="Uigh" typeface="Microsoft Uighur"/>
-        <a:font script="Geor" typeface="Sylfaen"/>
-        <a:font script="Armn" typeface="Arial"/>
-        <a:font script="Bugi" typeface="Leelawadee UI"/>
-        <a:font script="Bopo" typeface="Microsoft JhengHei"/>
-        <a:font script="Java" typeface="Javanese Text"/>
-        <a:font script="Lisu" typeface="Segoe UI"/>
-        <a:font script="Mymr" typeface="Myanmar Text"/>
-        <a:font script="Nkoo" typeface="Ebrima"/>
-        <a:font script="Olck" typeface="Nirmala UI"/>
-        <a:font script="Osma" typeface="Ebrima"/>
-        <a:font script="Phag" typeface="Phagspa"/>
-        <a:font script="Syrn" typeface="Estrangelo Edessa"/>
-        <a:font script="Syrj" typeface="Estrangelo Edessa"/>
-        <a:font script="Syre" typeface="Estrangelo Edessa"/>
-        <a:font script="Sora" typeface="Nirmala UI"/>
-        <a:font script="Tale" typeface="Microsoft Tai Le"/>
-        <a:font script="Talu" typeface="Microsoft New Tai Lue"/>
-        <a:font script="Tfng" typeface="Ebrima"/>
       </a:minorFont>
     </a:fontScheme>
     <a:fmtScheme name="Office">
@@ -2786,141 +2582,200 @@
           <a:gsLst>
             <a:gs pos="0">
               <a:schemeClr val="phClr">
-                <a:lumMod val="110000"/>
-                <a:satMod val="105000"/>
-                <a:tint val="67000"/>
+                <a:tint val="50000"/>
+                <a:satMod val="300000"/>
               </a:schemeClr>
             </a:gs>
-            <a:gs pos="50000">
+            <a:gs pos="35000">
               <a:schemeClr val="phClr">
-                <a:lumMod val="105000"/>
-                <a:satMod val="103000"/>
-                <a:tint val="73000"/>
+                <a:tint val="37000"/>
+                <a:satMod val="300000"/>
               </a:schemeClr>
             </a:gs>
             <a:gs pos="100000">
               <a:schemeClr val="phClr">
-                <a:lumMod val="105000"/>
-                <a:satMod val="109000"/>
-                <a:tint val="81000"/>
+                <a:tint val="15000"/>
+                <a:satMod val="350000"/>
               </a:schemeClr>
             </a:gs>
           </a:gsLst>
-          <a:lin ang="5400000" scaled="0"/>
+          <a:lin ang="16200000" scaled="1"/>
         </a:gradFill>
         <a:gradFill rotWithShape="1">
           <a:gsLst>
             <a:gs pos="0">
               <a:schemeClr val="phClr">
-                <a:satMod val="103000"/>
-                <a:lumMod val="102000"/>
-                <a:tint val="94000"/>
-              </a:schemeClr>
-            </a:gs>
-            <a:gs pos="50000">
-              <a:schemeClr val="phClr">
-                <a:satMod val="110000"/>
-                <a:lumMod val="100000"/>
+                <a:tint val="100000"/>
                 <a:shade val="100000"/>
+                <a:satMod val="130000"/>
               </a:schemeClr>
             </a:gs>
             <a:gs pos="100000">
               <a:schemeClr val="phClr">
-                <a:lumMod val="99000"/>
-                <a:satMod val="120000"/>
-                <a:shade val="78000"/>
+                <a:tint val="50000"/>
+                <a:shade val="100000"/>
+                <a:satMod val="350000"/>
               </a:schemeClr>
             </a:gs>
           </a:gsLst>
-          <a:lin ang="5400000" scaled="0"/>
+          <a:lin ang="16200000" scaled="0"/>
         </a:gradFill>
       </a:fillStyleLst>
       <a:lnStyleLst>
-        <a:ln w="6350" cap="flat" cmpd="sng" algn="ctr">
+        <a:ln w="9525" cap="flat" cmpd="sng" algn="ctr">
+          <a:solidFill>
+            <a:schemeClr val="phClr">
+              <a:shade val="95000"/>
+              <a:satMod val="105000"/>
+            </a:schemeClr>
+          </a:solidFill>
+          <a:prstDash val="solid"/>
+        </a:ln>
+        <a:ln w="25400" cap="flat" cmpd="sng" algn="ctr">
           <a:solidFill>
             <a:schemeClr val="phClr"/>
           </a:solidFill>
           <a:prstDash val="solid"/>
-          <a:miter lim="800000"/>
         </a:ln>
-        <a:ln w="12700" cap="flat" cmpd="sng" algn="ctr">
+        <a:ln w="38100" cap="flat" cmpd="sng" algn="ctr">
           <a:solidFill>
             <a:schemeClr val="phClr"/>
           </a:solidFill>
           <a:prstDash val="solid"/>
-          <a:miter lim="800000"/>
-        </a:ln>
-        <a:ln w="19050" cap="flat" cmpd="sng" algn="ctr">
-          <a:solidFill>
-            <a:schemeClr val="phClr"/>
-          </a:solidFill>
-          <a:prstDash val="solid"/>
-          <a:miter lim="800000"/>
         </a:ln>
       </a:lnStyleLst>
       <a:effectStyleLst>
         <a:effectStyle>
-          <a:effectLst/>
-        </a:effectStyle>
-        <a:effectStyle>
-          <a:effectLst/>
+          <a:effectLst>
+            <a:outerShdw blurRad="40000" dist="20000" dir="5400000" rotWithShape="0">
+              <a:srgbClr val="000000">
+                <a:alpha val="38000"/>
+              </a:srgbClr>
+            </a:outerShdw>
+          </a:effectLst>
         </a:effectStyle>
         <a:effectStyle>
           <a:effectLst>
-            <a:outerShdw blurRad="57150" dist="19050" dir="5400000" algn="ctr" rotWithShape="0">
+            <a:outerShdw blurRad="40000" dist="23000" dir="5400000" rotWithShape="0">
               <a:srgbClr val="000000">
-                <a:alpha val="63000"/>
+                <a:alpha val="35000"/>
               </a:srgbClr>
             </a:outerShdw>
           </a:effectLst>
+        </a:effectStyle>
+        <a:effectStyle>
+          <a:effectLst>
+            <a:outerShdw blurRad="40000" dist="23000" dir="5400000" rotWithShape="0">
+              <a:srgbClr val="000000">
+                <a:alpha val="35000"/>
+              </a:srgbClr>
+            </a:outerShdw>
+          </a:effectLst>
+          <a:scene3d>
+            <a:camera prst="orthographicFront">
+              <a:rot lat="0" lon="0" rev="0"/>
+            </a:camera>
+            <a:lightRig rig="threePt" dir="t">
+              <a:rot lat="0" lon="0" rev="1200000"/>
+            </a:lightRig>
+          </a:scene3d>
+          <a:sp3d>
+            <a:bevelT w="63500" h="25400"/>
+          </a:sp3d>
         </a:effectStyle>
       </a:effectStyleLst>
       <a:bgFillStyleLst>
         <a:solidFill>
           <a:schemeClr val="phClr"/>
         </a:solidFill>
-        <a:solidFill>
-          <a:schemeClr val="phClr">
-            <a:tint val="95000"/>
-            <a:satMod val="170000"/>
-          </a:schemeClr>
-        </a:solidFill>
         <a:gradFill rotWithShape="1">
           <a:gsLst>
             <a:gs pos="0">
               <a:schemeClr val="phClr">
-                <a:tint val="93000"/>
-                <a:satMod val="150000"/>
-                <a:shade val="98000"/>
-                <a:lumMod val="102000"/>
+                <a:tint val="40000"/>
+                <a:satMod val="350000"/>
               </a:schemeClr>
             </a:gs>
-            <a:gs pos="50000">
+            <a:gs pos="40000">
               <a:schemeClr val="phClr">
-                <a:tint val="98000"/>
-                <a:satMod val="130000"/>
-                <a:shade val="90000"/>
-                <a:lumMod val="103000"/>
+                <a:tint val="45000"/>
+                <a:shade val="99000"/>
+                <a:satMod val="350000"/>
               </a:schemeClr>
             </a:gs>
             <a:gs pos="100000">
               <a:schemeClr val="phClr">
-                <a:shade val="63000"/>
-                <a:satMod val="120000"/>
+                <a:shade val="20000"/>
+                <a:satMod val="255000"/>
               </a:schemeClr>
             </a:gs>
           </a:gsLst>
-          <a:lin ang="5400000" scaled="0"/>
+          <a:path path="circle">
+            <a:fillToRect l="50000" t="-80000" r="50000" b="180000"/>
+          </a:path>
+        </a:gradFill>
+        <a:gradFill rotWithShape="1">
+          <a:gsLst>
+            <a:gs pos="0">
+              <a:schemeClr val="phClr">
+                <a:tint val="80000"/>
+                <a:satMod val="300000"/>
+              </a:schemeClr>
+            </a:gs>
+            <a:gs pos="100000">
+              <a:schemeClr val="phClr">
+                <a:shade val="30000"/>
+                <a:satMod val="200000"/>
+              </a:schemeClr>
+            </a:gs>
+          </a:gsLst>
+          <a:path path="circle">
+            <a:fillToRect l="50000" t="50000" r="50000" b="50000"/>
+          </a:path>
         </a:gradFill>
       </a:bgFillStyleLst>
     </a:fmtScheme>
   </a:themeElements>
-  <a:objectDefaults/>
+  <a:objectDefaults>
+    <a:spDef>
+      <a:spPr/>
+      <a:bodyPr/>
+      <a:lstStyle/>
+      <a:style>
+        <a:lnRef idx="1">
+          <a:schemeClr val="accent1"/>
+        </a:lnRef>
+        <a:fillRef idx="3">
+          <a:schemeClr val="accent1"/>
+        </a:fillRef>
+        <a:effectRef idx="2">
+          <a:schemeClr val="accent1"/>
+        </a:effectRef>
+        <a:fontRef idx="minor">
+          <a:schemeClr val="lt1"/>
+        </a:fontRef>
+      </a:style>
+    </a:spDef>
+    <a:lnDef>
+      <a:spPr/>
+      <a:bodyPr/>
+      <a:lstStyle/>
+      <a:style>
+        <a:lnRef idx="2">
+          <a:schemeClr val="accent1"/>
+        </a:lnRef>
+        <a:fillRef idx="0">
+          <a:schemeClr val="accent1"/>
+        </a:fillRef>
+        <a:effectRef idx="1">
+          <a:schemeClr val="accent1"/>
+        </a:effectRef>
+        <a:fontRef idx="minor">
+          <a:schemeClr val="tx1"/>
+        </a:fontRef>
+      </a:style>
+    </a:lnDef>
+  </a:objectDefaults>
   <a:extraClrSchemeLst/>
-  <a:extLst>
-    <a:ext uri="{05A4C25C-085E-4340-85A3-A5531E510DB2}">
-      <thm15:themeFamily xmlns:thm15="http://schemas.microsoft.com/office/thememl/2012/main" name="Office Theme" id="{62F939B6-93AF-4DB8-9C6B-D6C7DFDC589F}" vid="{4A3C46E8-61CC-4603-A589-7422A47A8E4A}"/>
-    </a:ext>
-  </a:extLst>
 </a:theme>
 </file>
</xml_diff>

<commit_message>
Update dist rubrics (run 8)
</commit_message>
<xml_diff>
--- a/dist/engineering-manager/engineering-manager.docx
+++ b/dist/engineering-manager/engineering-manager.docx
@@ -65,7 +65,17 @@
         <w:pStyle w:val="Heading4"/>
       </w:pPr>
       <w:r>
-        <w:t xml:space="preserve">00:10 - SFIA PEMT / PDSV Level 5–6</w:t>
+        <w:rPr>
+          <w:bCs/>
+          <w:b/>
+        </w:rPr>
+        <w:t xml:space="preserve">00:10</w:t>
+      </w:r>
+      <w:r>
+        <w:t xml:space="preserve"> </w:t>
+      </w:r>
+      <w:r>
+        <w:t xml:space="preserve">- SFIA PEMT / PDSV Level 5–6</w:t>
       </w:r>
     </w:p>
     <w:p>
@@ -196,7 +206,17 @@
         <w:pStyle w:val="Heading4"/>
       </w:pPr>
       <w:r>
-        <w:t xml:space="preserve">00:15 - SFIA ARCH Level 4–5</w:t>
+        <w:rPr>
+          <w:bCs/>
+          <w:b/>
+        </w:rPr>
+        <w:t xml:space="preserve">00:15</w:t>
+      </w:r>
+      <w:r>
+        <w:t xml:space="preserve"> </w:t>
+      </w:r>
+      <w:r>
+        <w:t xml:space="preserve">- SFIA ARCH Level 4–5</w:t>
       </w:r>
     </w:p>
     <w:p>
@@ -327,7 +347,17 @@
         <w:pStyle w:val="Heading4"/>
       </w:pPr>
       <w:r>
-        <w:t xml:space="preserve">00:20 - SFIA DLMG Level 5–6</w:t>
+        <w:rPr>
+          <w:bCs/>
+          <w:b/>
+        </w:rPr>
+        <w:t xml:space="preserve">00:20</w:t>
+      </w:r>
+      <w:r>
+        <w:t xml:space="preserve"> </w:t>
+      </w:r>
+      <w:r>
+        <w:t xml:space="preserve">- SFIA DLMG Level 5–6</w:t>
       </w:r>
     </w:p>
     <w:p>
@@ -458,7 +488,17 @@
         <w:pStyle w:val="Heading4"/>
       </w:pPr>
       <w:r>
-        <w:t xml:space="preserve">00:25 - SFIA RLMT Level 5–6</w:t>
+        <w:rPr>
+          <w:bCs/>
+          <w:b/>
+        </w:rPr>
+        <w:t xml:space="preserve">00:25</w:t>
+      </w:r>
+      <w:r>
+        <w:t xml:space="preserve"> </w:t>
+      </w:r>
+      <w:r>
+        <w:t xml:space="preserve">- SFIA RLMT Level 5–6</w:t>
       </w:r>
     </w:p>
     <w:p>
@@ -589,7 +629,17 @@
         <w:pStyle w:val="Heading4"/>
       </w:pPr>
       <w:r>
-        <w:t xml:space="preserve">00:30 - SFIA RESC Level 5–6</w:t>
+        <w:rPr>
+          <w:bCs/>
+          <w:b/>
+        </w:rPr>
+        <w:t xml:space="preserve">00:30</w:t>
+      </w:r>
+      <w:r>
+        <w:t xml:space="preserve"> </w:t>
+      </w:r>
+      <w:r>
+        <w:t xml:space="preserve">- SFIA RESC Level 5–6</w:t>
       </w:r>
     </w:p>
     <w:p>
@@ -747,7 +797,33 @@
         <w:t xml:space="preserve"> </w:t>
       </w:r>
       <w:r>
-        <w:t xml:space="preserve">15+ is a pass, 20+ is a pass at senior level</w:t>
+        <w:rPr>
+          <w:iCs/>
+          <w:i/>
+        </w:rPr>
+        <w:t xml:space="preserve">15+</w:t>
+      </w:r>
+      <w:r>
+        <w:t xml:space="preserve"> </w:t>
+      </w:r>
+      <w:r>
+        <w:t xml:space="preserve">is a pass,</w:t>
+      </w:r>
+      <w:r>
+        <w:t xml:space="preserve"> </w:t>
+      </w:r>
+      <w:r>
+        <w:rPr>
+          <w:iCs/>
+          <w:i/>
+        </w:rPr>
+        <w:t xml:space="preserve">20+</w:t>
+      </w:r>
+      <w:r>
+        <w:t xml:space="preserve"> </w:t>
+      </w:r>
+      <w:r>
+        <w:t xml:space="preserve">is a pass at senior level</w:t>
       </w:r>
     </w:p>
     <w:tbl>
@@ -1167,7 +1243,7 @@
     <w:bookmarkEnd w:id="31"/>
     <w:sectPr>
       <w:pgSz w:h="15840" w:w="12240"/>
-      <w:pgMar w:bottom="1440" w:footer="720" w:gutter="0" w:header="720" w:left="1440" w:right="1440" w:top="1440"/>
+      <w:pgMar w:bottom="284" w:footer="720" w:gutter="0" w:header="720" w:left="284" w:right="284" w:top="284"/>
       <w:cols w:space="720"/>
     </w:sectPr>
   </w:body>

</xml_diff>

<commit_message>
Update dist rubrics (run 9)
</commit_message>
<xml_diff>
--- a/dist/engineering-manager/engineering-manager.docx
+++ b/dist/engineering-manager/engineering-manager.docx
@@ -16,7 +16,7 @@
         <w:pStyle w:val="FirstParagraph"/>
       </w:pPr>
       <w:r>
-        <w:t xml:space="preserve">Engineering Managers are responsible for the performance, growth, and delivery of an engineering team. They balance people leadership with technical direction, ensuring their team delivers quality software while developing individual engineers.</w:t>
+        <w:t xml:space="preserve">Responsible for the performance, growth, and delivery of an engineering team. Balances people leadership with technical direction, ensuring teams deliver quality solutions while developing individual engineers.</w:t>
       </w:r>
     </w:p>
     <w:p>
@@ -24,7 +24,7 @@
         <w:pStyle w:val="BodyText"/>
       </w:pPr>
       <w:r>
-        <w:t xml:space="preserve">Encourage the candidate to use the</w:t>
+        <w:t xml:space="preserve">Candidates should use the</w:t>
       </w:r>
       <w:r>
         <w:t xml:space="preserve"> </w:t>
@@ -365,7 +365,7 @@
         <w:pStyle w:val="FirstParagraph"/>
       </w:pPr>
       <w:r>
-        <w:t xml:space="preserve">The ability to own delivery outcomes for the team. This includes planning, prioritisation, managing dependencies, and ensuring the team meets commitments while maintaining sustainable pace.</w:t>
+        <w:t xml:space="preserve">The ability to own delivery outcomes for the team. This includes planning, prioritisation, managing dependencies, and ensuring the team meets commitments while maintaining a sustainable pace.</w:t>
       </w:r>
     </w:p>
     <w:p>
@@ -1826,11 +1826,11 @@
     <w:next w:val="BodyText"/>
     <w:uiPriority w:val="9"/>
     <w:qFormat/>
-    <w:rsid w:val="002105D6"/>
+    <w:rsid w:val="00705273"/>
     <w:pPr>
       <w:keepNext/>
       <w:keepLines/>
-      <w:spacing w:after="0" w:before="240"/>
+      <w:spacing w:after="120"/>
       <w:outlineLvl w:val="0"/>
     </w:pPr>
     <w:rPr>
@@ -1838,7 +1838,7 @@
       <w:b/>
       <w:bCs/>
       <w:color w:themeColor="accent1" w:val="4F81BD"/>
-      <w:sz w:val="32"/>
+      <w:sz w:val="40"/>
       <w:szCs w:val="32"/>
     </w:rPr>
   </w:style>
@@ -2036,9 +2036,9 @@
     <w:name w:val="Body Text"/>
     <w:basedOn w:val="Normal"/>
     <w:qFormat/>
-    <w:rsid w:val="002105D6"/>
+    <w:rsid w:val="00705273"/>
     <w:pPr>
-      <w:spacing w:after="300" w:before="300"/>
+      <w:spacing w:after="120" w:before="120"/>
     </w:pPr>
     <w:rPr>
       <w:rFonts w:ascii="Arial" w:hAnsi="Arial"/>
@@ -2154,9 +2154,10 @@
     <w:uiPriority w:val="9"/>
     <w:unhideWhenUsed/>
     <w:qFormat/>
+    <w:rsid w:val="00705273"/>
     <w:pPr>
-      <w:spacing w:after="100" w:before="100"/>
-      <w:ind w:left="480" w:right="480"/>
+      <w:spacing w:after="100"/>
+      <w:ind w:left="482" w:right="482"/>
     </w:pPr>
   </w:style>
   <w:style w:styleId="FootnoteText" w:type="paragraph">
@@ -2171,11 +2172,12 @@
     <w:semiHidden/>
     <w:unhideWhenUsed/>
     <w:qFormat/>
-    <w:rsid w:val="002105D6"/>
+    <w:rsid w:val="00705273"/>
     <w:rPr>
       <w:rFonts w:ascii="Arial" w:hAnsi="Arial"/>
     </w:rPr>
     <w:tblPr>
+      <w:jc w:val="center"/>
       <w:tblInd w:type="dxa" w:w="0"/>
       <w:tblBorders>
         <w:top w:color="000000" w:space="0" w:sz="4" w:themeColor="text1" w:val="single"/>
@@ -2187,11 +2189,14 @@
       </w:tblBorders>
       <w:tblCellMar>
         <w:top w:type="dxa" w:w="142"/>
-        <w:left w:type="dxa" w:w="108"/>
+        <w:left w:type="dxa" w:w="284"/>
         <w:bottom w:type="dxa" w:w="142"/>
-        <w:right w:type="dxa" w:w="340"/>
+        <w:right w:type="dxa" w:w="284"/>
       </w:tblCellMar>
     </w:tblPr>
+    <w:trPr>
+      <w:jc w:val="center"/>
+    </w:trPr>
     <w:tcPr>
       <w:vAlign w:val="center"/>
     </w:tcPr>
@@ -2199,6 +2204,7 @@
       <w:rPr>
         <w:rFonts w:ascii="Arial" w:hAnsi="Arial"/>
         <w:b/>
+        <w:sz w:val="28"/>
       </w:rPr>
       <w:tblPr/>
       <w:tcPr>
@@ -2292,7 +2298,7 @@
     <w:qFormat/>
     <w:rsid w:val="002105D6"/>
     <w:pPr>
-      <w:spacing w:before="0" w:line="259" w:lineRule="auto"/>
+      <w:spacing w:line="259" w:lineRule="auto"/>
       <w:outlineLvl w:val="9"/>
     </w:pPr>
     <w:rPr>

</xml_diff>

<commit_message>
Update dist rubrics (run 10)
</commit_message>
<xml_diff>
--- a/dist/engineering-manager/engineering-manager.docx
+++ b/dist/engineering-manager/engineering-manager.docx
@@ -1826,7 +1826,7 @@
     <w:next w:val="BodyText"/>
     <w:uiPriority w:val="9"/>
     <w:qFormat/>
-    <w:rsid w:val="00705273"/>
+    <w:rsid w:val="00BE4A71"/>
     <w:pPr>
       <w:keepNext/>
       <w:keepLines/>
@@ -1837,7 +1837,7 @@
       <w:rFonts w:ascii="Arial" w:cstheme="majorBidi" w:eastAsiaTheme="majorEastAsia" w:hAnsi="Arial"/>
       <w:b/>
       <w:bCs/>
-      <w:color w:themeColor="accent1" w:val="4F81BD"/>
+      <w:color w:themeColor="text2" w:val="1F497D"/>
       <w:sz w:val="40"/>
       <w:szCs w:val="32"/>
     </w:rPr>
@@ -1849,7 +1849,7 @@
     <w:uiPriority w:val="9"/>
     <w:unhideWhenUsed/>
     <w:qFormat/>
-    <w:rsid w:val="002105D6"/>
+    <w:rsid w:val="00BE4A71"/>
     <w:pPr>
       <w:keepNext/>
       <w:keepLines/>
@@ -1860,7 +1860,7 @@
       <w:rFonts w:ascii="Arial" w:cstheme="majorBidi" w:eastAsiaTheme="majorEastAsia" w:hAnsi="Arial"/>
       <w:b/>
       <w:bCs/>
-      <w:color w:themeColor="accent1" w:val="4F81BD"/>
+      <w:color w:themeColor="text2" w:val="1F497D"/>
       <w:sz w:val="28"/>
       <w:szCs w:val="28"/>
     </w:rPr>
@@ -1872,7 +1872,7 @@
     <w:uiPriority w:val="9"/>
     <w:unhideWhenUsed/>
     <w:qFormat/>
-    <w:rsid w:val="002105D6"/>
+    <w:rsid w:val="00BE4A71"/>
     <w:pPr>
       <w:keepNext/>
       <w:keepLines/>
@@ -1883,7 +1883,7 @@
       <w:rFonts w:ascii="Arial" w:cstheme="majorBidi" w:eastAsiaTheme="majorEastAsia" w:hAnsi="Arial"/>
       <w:b/>
       <w:bCs/>
-      <w:color w:themeColor="accent1" w:val="4F81BD"/>
+      <w:color w:themeColor="text2" w:val="1F497D"/>
     </w:rPr>
   </w:style>
   <w:style w:styleId="Heading4" w:type="paragraph">
@@ -1893,7 +1893,7 @@
     <w:uiPriority w:val="9"/>
     <w:unhideWhenUsed/>
     <w:qFormat/>
-    <w:rsid w:val="002105D6"/>
+    <w:rsid w:val="00BE4A71"/>
     <w:pPr>
       <w:keepNext/>
       <w:keepLines/>
@@ -1904,7 +1904,7 @@
       <w:rFonts w:ascii="Arial" w:cstheme="majorBidi" w:eastAsiaTheme="majorEastAsia" w:hAnsi="Arial"/>
       <w:bCs/>
       <w:i/>
-      <w:color w:themeColor="accent1" w:val="4F81BD"/>
+      <w:color w:themeColor="text2" w:themeShade="BF" w:val="17365D"/>
       <w:sz w:val="20"/>
     </w:rPr>
   </w:style>
@@ -1915,7 +1915,7 @@
     <w:uiPriority w:val="9"/>
     <w:unhideWhenUsed/>
     <w:qFormat/>
-    <w:rsid w:val="002105D6"/>
+    <w:rsid w:val="00BE4A71"/>
     <w:pPr>
       <w:keepNext/>
       <w:keepLines/>
@@ -1925,7 +1925,7 @@
     <w:rPr>
       <w:rFonts w:ascii="Arial" w:cstheme="majorBidi" w:eastAsiaTheme="majorEastAsia" w:hAnsi="Arial"/>
       <w:iCs/>
-      <w:color w:themeColor="accent1" w:val="4F81BD"/>
+      <w:color w:themeColor="text2" w:themeShade="BF" w:val="17365D"/>
       <w:sz w:val="20"/>
     </w:rPr>
   </w:style>
@@ -2172,13 +2172,12 @@
     <w:semiHidden/>
     <w:unhideWhenUsed/>
     <w:qFormat/>
-    <w:rsid w:val="00705273"/>
+    <w:rsid w:val="00BE4A71"/>
     <w:rPr>
       <w:rFonts w:ascii="Arial" w:hAnsi="Arial"/>
     </w:rPr>
     <w:tblPr>
-      <w:jc w:val="center"/>
-      <w:tblInd w:type="dxa" w:w="0"/>
+      <w:tblInd w:type="dxa" w:w="397"/>
       <w:tblBorders>
         <w:top w:color="000000" w:space="0" w:sz="4" w:themeColor="text1" w:val="single"/>
         <w:left w:color="000000" w:space="0" w:sz="4" w:themeColor="text1" w:val="single"/>
@@ -2194,9 +2193,6 @@
         <w:right w:type="dxa" w:w="284"/>
       </w:tblCellMar>
     </w:tblPr>
-    <w:trPr>
-      <w:jc w:val="center"/>
-    </w:trPr>
     <w:tcPr>
       <w:vAlign w:val="center"/>
     </w:tcPr>

</xml_diff>